<commit_message>
Completed remaining French translation pieces (I think)
</commit_message>
<xml_diff>
--- a/docs/french/OfJ translation Tom.docx
+++ b/docs/french/OfJ translation Tom.docx
@@ -172,18 +172,34 @@
           <w:rFonts w:ascii="Arial" w:hAnsi="Arial" w:cs="Arial"/>
         </w:rPr>
       </w:pPr>
-      <w:r>
-        <w:rPr>
-          <w:rFonts w:ascii="Arial" w:hAnsi="Arial" w:cs="Arial"/>
-        </w:rPr>
-        <w:t>Votre courriel</w:t>
-      </w:r>
+      <w:proofErr w:type="spellStart"/>
+      <w:r>
+        <w:rPr>
+          <w:rFonts w:ascii="Arial" w:hAnsi="Arial" w:cs="Arial"/>
+        </w:rPr>
+        <w:t>Votre</w:t>
+      </w:r>
+      <w:proofErr w:type="spellEnd"/>
       <w:r>
         <w:rPr>
           <w:rFonts w:ascii="Arial" w:hAnsi="Arial" w:cs="Arial"/>
         </w:rPr>
         <w:t xml:space="preserve"> </w:t>
       </w:r>
+      <w:proofErr w:type="spellStart"/>
+      <w:r>
+        <w:rPr>
+          <w:rFonts w:ascii="Arial" w:hAnsi="Arial" w:cs="Arial"/>
+        </w:rPr>
+        <w:t>courriel</w:t>
+      </w:r>
+      <w:proofErr w:type="spellEnd"/>
+      <w:r>
+        <w:rPr>
+          <w:rFonts w:ascii="Arial" w:hAnsi="Arial" w:cs="Arial"/>
+        </w:rPr>
+        <w:t xml:space="preserve"> </w:t>
+      </w:r>
     </w:p>
     <w:p/>
     <w:p>
@@ -198,12 +214,42 @@
           <w:rFonts w:ascii="Arial" w:hAnsi="Arial" w:cs="Arial"/>
         </w:rPr>
       </w:pPr>
-      <w:r>
-        <w:rPr>
-          <w:rFonts w:ascii="Arial" w:hAnsi="Arial" w:cs="Arial"/>
-        </w:rPr>
-        <w:t>Envoyer vos résultats</w:t>
-      </w:r>
+      <w:proofErr w:type="spellStart"/>
+      <w:r>
+        <w:rPr>
+          <w:rFonts w:ascii="Arial" w:hAnsi="Arial" w:cs="Arial"/>
+        </w:rPr>
+        <w:t>Envoyer</w:t>
+      </w:r>
+      <w:proofErr w:type="spellEnd"/>
+      <w:r>
+        <w:rPr>
+          <w:rFonts w:ascii="Arial" w:hAnsi="Arial" w:cs="Arial"/>
+        </w:rPr>
+        <w:t xml:space="preserve"> </w:t>
+      </w:r>
+      <w:proofErr w:type="spellStart"/>
+      <w:r>
+        <w:rPr>
+          <w:rFonts w:ascii="Arial" w:hAnsi="Arial" w:cs="Arial"/>
+        </w:rPr>
+        <w:t>vos</w:t>
+      </w:r>
+      <w:proofErr w:type="spellEnd"/>
+      <w:r>
+        <w:rPr>
+          <w:rFonts w:ascii="Arial" w:hAnsi="Arial" w:cs="Arial"/>
+        </w:rPr>
+        <w:t xml:space="preserve"> </w:t>
+      </w:r>
+      <w:proofErr w:type="spellStart"/>
+      <w:r>
+        <w:rPr>
+          <w:rFonts w:ascii="Arial" w:hAnsi="Arial" w:cs="Arial"/>
+        </w:rPr>
+        <w:t>résultats</w:t>
+      </w:r>
+      <w:proofErr w:type="spellEnd"/>
     </w:p>
     <w:p/>
     <w:p>
@@ -222,8 +268,30 @@
         <w:rPr>
           <w:rFonts w:ascii="Arial" w:hAnsi="Arial" w:cs="Arial"/>
         </w:rPr>
-        <w:t>Donner votre rétroaction</w:t>
-      </w:r>
+        <w:t xml:space="preserve">Donner </w:t>
+      </w:r>
+      <w:proofErr w:type="spellStart"/>
+      <w:r>
+        <w:rPr>
+          <w:rFonts w:ascii="Arial" w:hAnsi="Arial" w:cs="Arial"/>
+        </w:rPr>
+        <w:t>votre</w:t>
+      </w:r>
+      <w:proofErr w:type="spellEnd"/>
+      <w:r>
+        <w:rPr>
+          <w:rFonts w:ascii="Arial" w:hAnsi="Arial" w:cs="Arial"/>
+        </w:rPr>
+        <w:t xml:space="preserve"> </w:t>
+      </w:r>
+      <w:proofErr w:type="spellStart"/>
+      <w:r>
+        <w:rPr>
+          <w:rFonts w:ascii="Arial" w:hAnsi="Arial" w:cs="Arial"/>
+        </w:rPr>
+        <w:t>rétroaction</w:t>
+      </w:r>
+      <w:proofErr w:type="spellEnd"/>
     </w:p>
     <w:p/>
     <w:p>
@@ -238,12 +306,35 @@
           <w:rFonts w:ascii="Arial" w:hAnsi="Arial" w:cs="Arial"/>
         </w:rPr>
       </w:pPr>
-      <w:r>
-        <w:rPr>
-          <w:rFonts w:ascii="Arial" w:hAnsi="Arial" w:cs="Arial"/>
-        </w:rPr>
-        <w:t xml:space="preserve">Envoyer votre </w:t>
-      </w:r>
+      <w:proofErr w:type="spellStart"/>
+      <w:r>
+        <w:rPr>
+          <w:rFonts w:ascii="Arial" w:hAnsi="Arial" w:cs="Arial"/>
+        </w:rPr>
+        <w:t>Envoyer</w:t>
+      </w:r>
+      <w:proofErr w:type="spellEnd"/>
+      <w:r>
+        <w:rPr>
+          <w:rFonts w:ascii="Arial" w:hAnsi="Arial" w:cs="Arial"/>
+        </w:rPr>
+        <w:t xml:space="preserve"> </w:t>
+      </w:r>
+      <w:proofErr w:type="spellStart"/>
+      <w:r>
+        <w:rPr>
+          <w:rFonts w:ascii="Arial" w:hAnsi="Arial" w:cs="Arial"/>
+        </w:rPr>
+        <w:t>votre</w:t>
+      </w:r>
+      <w:proofErr w:type="spellEnd"/>
+      <w:r>
+        <w:rPr>
+          <w:rFonts w:ascii="Arial" w:hAnsi="Arial" w:cs="Arial"/>
+        </w:rPr>
+        <w:t xml:space="preserve"> </w:t>
+      </w:r>
+      <w:proofErr w:type="spellStart"/>
       <w:r>
         <w:rPr>
           <w:rFonts w:ascii="Arial" w:hAnsi="Arial" w:cs="Arial"/>
@@ -256,11 +347,20 @@
         </w:rPr>
         <w:t>troaction</w:t>
       </w:r>
+      <w:proofErr w:type="spellEnd"/>
     </w:p>
     <w:p/>
     <w:p>
       <w:r>
-        <w:t>  i) Feedback sent</w:t>
+        <w:t xml:space="preserve">  </w:t>
+      </w:r>
+      <w:proofErr w:type="spellStart"/>
+      <w:r>
+        <w:t>i</w:t>
+      </w:r>
+      <w:proofErr w:type="spellEnd"/>
+      <w:r>
+        <w:t>) Feedback sent</w:t>
       </w:r>
     </w:p>
     <w:p/>
@@ -270,11 +370,33 @@
           <w:rFonts w:ascii="Arial" w:hAnsi="Arial" w:cs="Arial"/>
         </w:rPr>
       </w:pPr>
-      <w:r>
-        <w:rPr>
-          <w:rFonts w:ascii="Arial" w:hAnsi="Arial" w:cs="Arial"/>
-        </w:rPr>
-        <w:t xml:space="preserve">Rétroaction envoyée </w:t>
+      <w:proofErr w:type="spellStart"/>
+      <w:r>
+        <w:rPr>
+          <w:rFonts w:ascii="Arial" w:hAnsi="Arial" w:cs="Arial"/>
+        </w:rPr>
+        <w:t>Rétroaction</w:t>
+      </w:r>
+      <w:proofErr w:type="spellEnd"/>
+      <w:r>
+        <w:rPr>
+          <w:rFonts w:ascii="Arial" w:hAnsi="Arial" w:cs="Arial"/>
+        </w:rPr>
+        <w:t xml:space="preserve"> </w:t>
+      </w:r>
+      <w:proofErr w:type="spellStart"/>
+      <w:r>
+        <w:rPr>
+          <w:rFonts w:ascii="Arial" w:hAnsi="Arial" w:cs="Arial"/>
+        </w:rPr>
+        <w:t>envoyée</w:t>
+      </w:r>
+      <w:proofErr w:type="spellEnd"/>
+      <w:r>
+        <w:rPr>
+          <w:rFonts w:ascii="Arial" w:hAnsi="Arial" w:cs="Arial"/>
+        </w:rPr>
+        <w:t xml:space="preserve"> </w:t>
       </w:r>
     </w:p>
     <w:p>
@@ -296,11 +418,33 @@
           <w:rFonts w:ascii="Arial" w:hAnsi="Arial" w:cs="Arial"/>
         </w:rPr>
       </w:pPr>
-      <w:r>
-        <w:rPr>
-          <w:rFonts w:ascii="Arial" w:hAnsi="Arial" w:cs="Arial"/>
-        </w:rPr>
-        <w:t xml:space="preserve">Résultats envoyés </w:t>
+      <w:proofErr w:type="spellStart"/>
+      <w:r>
+        <w:rPr>
+          <w:rFonts w:ascii="Arial" w:hAnsi="Arial" w:cs="Arial"/>
+        </w:rPr>
+        <w:t>Résultats</w:t>
+      </w:r>
+      <w:proofErr w:type="spellEnd"/>
+      <w:r>
+        <w:rPr>
+          <w:rFonts w:ascii="Arial" w:hAnsi="Arial" w:cs="Arial"/>
+        </w:rPr>
+        <w:t xml:space="preserve"> </w:t>
+      </w:r>
+      <w:proofErr w:type="spellStart"/>
+      <w:r>
+        <w:rPr>
+          <w:rFonts w:ascii="Arial" w:hAnsi="Arial" w:cs="Arial"/>
+        </w:rPr>
+        <w:t>envoyés</w:t>
+      </w:r>
+      <w:proofErr w:type="spellEnd"/>
+      <w:r>
+        <w:rPr>
+          <w:rFonts w:ascii="Arial" w:hAnsi="Arial" w:cs="Arial"/>
+        </w:rPr>
+        <w:t xml:space="preserve"> </w:t>
       </w:r>
     </w:p>
     <w:p/>
@@ -320,8 +464,16 @@
         <w:rPr>
           <w:rFonts w:ascii="Arial" w:hAnsi="Arial" w:cs="Arial"/>
         </w:rPr>
-        <w:t>Envoi non effectué</w:t>
-      </w:r>
+        <w:t xml:space="preserve">Envoi non </w:t>
+      </w:r>
+      <w:proofErr w:type="spellStart"/>
+      <w:r>
+        <w:rPr>
+          <w:rFonts w:ascii="Arial" w:hAnsi="Arial" w:cs="Arial"/>
+        </w:rPr>
+        <w:t>effectué</w:t>
+      </w:r>
+      <w:proofErr w:type="spellEnd"/>
     </w:p>
     <w:p/>
     <w:p>
@@ -335,13 +487,29 @@
           <w:rFonts w:ascii="Arial" w:hAnsi="Arial" w:cs="Arial"/>
         </w:rPr>
       </w:pPr>
+      <w:proofErr w:type="spellStart"/>
       <w:r>
         <w:rPr>
           <w:rFonts w:ascii="Arial" w:hAnsi="Arial" w:cs="Arial"/>
         </w:rPr>
         <w:lastRenderedPageBreak/>
-        <w:t>Veuillez choisir</w:t>
-      </w:r>
+        <w:t>Veuillez</w:t>
+      </w:r>
+      <w:proofErr w:type="spellEnd"/>
+      <w:r>
+        <w:rPr>
+          <w:rFonts w:ascii="Arial" w:hAnsi="Arial" w:cs="Arial"/>
+        </w:rPr>
+        <w:t xml:space="preserve"> </w:t>
+      </w:r>
+      <w:proofErr w:type="spellStart"/>
+      <w:r>
+        <w:rPr>
+          <w:rFonts w:ascii="Arial" w:hAnsi="Arial" w:cs="Arial"/>
+        </w:rPr>
+        <w:t>choisir</w:t>
+      </w:r>
+      <w:proofErr w:type="spellEnd"/>
     </w:p>
     <w:p/>
     <w:p>
@@ -425,11 +593,33 @@
           <w:rFonts w:ascii="Arial" w:hAnsi="Arial" w:cs="Arial"/>
         </w:rPr>
       </w:pPr>
-      <w:r>
-        <w:rPr>
-          <w:rFonts w:ascii="Arial" w:hAnsi="Arial" w:cs="Arial"/>
-        </w:rPr>
-        <w:t xml:space="preserve">Vos commentaires </w:t>
+      <w:proofErr w:type="spellStart"/>
+      <w:r>
+        <w:rPr>
+          <w:rFonts w:ascii="Arial" w:hAnsi="Arial" w:cs="Arial"/>
+        </w:rPr>
+        <w:t>Vos</w:t>
+      </w:r>
+      <w:proofErr w:type="spellEnd"/>
+      <w:r>
+        <w:rPr>
+          <w:rFonts w:ascii="Arial" w:hAnsi="Arial" w:cs="Arial"/>
+        </w:rPr>
+        <w:t xml:space="preserve"> </w:t>
+      </w:r>
+      <w:proofErr w:type="spellStart"/>
+      <w:r>
+        <w:rPr>
+          <w:rFonts w:ascii="Arial" w:hAnsi="Arial" w:cs="Arial"/>
+        </w:rPr>
+        <w:t>commentaires</w:t>
+      </w:r>
+      <w:proofErr w:type="spellEnd"/>
+      <w:r>
+        <w:rPr>
+          <w:rFonts w:ascii="Arial" w:hAnsi="Arial" w:cs="Arial"/>
+        </w:rPr>
+        <w:t xml:space="preserve"> </w:t>
       </w:r>
     </w:p>
     <w:p/>
@@ -445,11 +635,19 @@
           <w:rFonts w:ascii="Arial" w:hAnsi="Arial" w:cs="Arial"/>
         </w:rPr>
       </w:pPr>
-      <w:r>
-        <w:rPr>
-          <w:rFonts w:ascii="Arial" w:hAnsi="Arial" w:cs="Arial"/>
-        </w:rPr>
-        <w:t xml:space="preserve">Aucune option possible </w:t>
+      <w:proofErr w:type="spellStart"/>
+      <w:r>
+        <w:rPr>
+          <w:rFonts w:ascii="Arial" w:hAnsi="Arial" w:cs="Arial"/>
+        </w:rPr>
+        <w:t>Aucune</w:t>
+      </w:r>
+      <w:proofErr w:type="spellEnd"/>
+      <w:r>
+        <w:rPr>
+          <w:rFonts w:ascii="Arial" w:hAnsi="Arial" w:cs="Arial"/>
+        </w:rPr>
+        <w:t xml:space="preserve"> option possible </w:t>
       </w:r>
     </w:p>
     <w:p/>
@@ -648,9 +846,19 @@
           <w:numId w:val="1"/>
         </w:numPr>
       </w:pPr>
-      <w:r>
-        <w:t>Arabie Saoudite</w:t>
-      </w:r>
+      <w:proofErr w:type="spellStart"/>
+      <w:r>
+        <w:t>Arabie</w:t>
+      </w:r>
+      <w:proofErr w:type="spellEnd"/>
+      <w:r>
+        <w:t xml:space="preserve"> </w:t>
+      </w:r>
+      <w:proofErr w:type="spellStart"/>
+      <w:r>
+        <w:t>Saoudite</w:t>
+      </w:r>
+      <w:proofErr w:type="spellEnd"/>
     </w:p>
     <w:p>
       <w:pPr>
@@ -673,8 +881,21 @@
         </w:numPr>
       </w:pPr>
       <w:r>
-        <w:t>Congo, République démocratique</w:t>
-      </w:r>
+        <w:t xml:space="preserve">Congo, </w:t>
+      </w:r>
+      <w:proofErr w:type="spellStart"/>
+      <w:r>
+        <w:t>République</w:t>
+      </w:r>
+      <w:proofErr w:type="spellEnd"/>
+      <w:r>
+        <w:t xml:space="preserve"> </w:t>
+      </w:r>
+      <w:proofErr w:type="spellStart"/>
+      <w:r>
+        <w:t>démocratique</w:t>
+      </w:r>
+      <w:proofErr w:type="spellEnd"/>
     </w:p>
     <w:p>
       <w:pPr>
@@ -684,8 +905,13 @@
           <w:numId w:val="1"/>
         </w:numPr>
       </w:pPr>
-      <w:r>
-        <w:t>Guinée-Bissau</w:t>
+      <w:proofErr w:type="spellStart"/>
+      <w:r>
+        <w:t>Guinée</w:t>
+      </w:r>
+      <w:proofErr w:type="spellEnd"/>
+      <w:r>
+        <w:t>-Bissau</w:t>
       </w:r>
     </w:p>
     <w:p>
@@ -696,9 +922,11 @@
           <w:numId w:val="1"/>
         </w:numPr>
       </w:pPr>
+      <w:proofErr w:type="spellStart"/>
       <w:r>
         <w:t>Guyane</w:t>
       </w:r>
+      <w:proofErr w:type="spellEnd"/>
     </w:p>
     <w:p>
       <w:pPr>
@@ -727,8 +955,13 @@
         </w:numPr>
       </w:pPr>
       <w:r>
-        <w:t>Soudan du Sud</w:t>
-      </w:r>
+        <w:t xml:space="preserve">Soudan du </w:t>
+      </w:r>
+      <w:proofErr w:type="spellStart"/>
+      <w:r>
+        <w:t>Sud</w:t>
+      </w:r>
+      <w:proofErr w:type="spellEnd"/>
     </w:p>
     <w:p>
       <w:pPr>
@@ -738,8 +971,13 @@
           <w:numId w:val="1"/>
         </w:numPr>
       </w:pPr>
-      <w:r>
-        <w:t>Île Maurice</w:t>
+      <w:proofErr w:type="spellStart"/>
+      <w:r>
+        <w:t>Île</w:t>
+      </w:r>
+      <w:proofErr w:type="spellEnd"/>
+      <w:r>
+        <w:t xml:space="preserve"> Maurice</w:t>
       </w:r>
     </w:p>
     <w:p>
@@ -771,7 +1009,23 @@
         </w:numPr>
       </w:pPr>
       <w:r>
-        <w:t>Saint Siège change to Vatican (Saint Siège)</w:t>
+        <w:t xml:space="preserve">Saint </w:t>
+      </w:r>
+      <w:proofErr w:type="spellStart"/>
+      <w:r>
+        <w:t>Siège</w:t>
+      </w:r>
+      <w:proofErr w:type="spellEnd"/>
+      <w:r>
+        <w:t xml:space="preserve"> change to Vatican (Saint </w:t>
+      </w:r>
+      <w:proofErr w:type="spellStart"/>
+      <w:r>
+        <w:t>Siège</w:t>
+      </w:r>
+      <w:proofErr w:type="spellEnd"/>
+      <w:r>
+        <w:t>)</w:t>
       </w:r>
     </w:p>
     <w:p>
@@ -806,9 +1060,11 @@
           <w:numId w:val="1"/>
         </w:numPr>
       </w:pPr>
+      <w:proofErr w:type="spellStart"/>
       <w:r>
         <w:t>Yémen</w:t>
       </w:r>
+      <w:proofErr w:type="spellEnd"/>
     </w:p>
     <w:p/>
     <w:p>
@@ -822,8 +1078,6 @@
       <w:r>
         <w:t>*** got to here ***</w:t>
       </w:r>
-      <w:bookmarkStart w:id="0" w:name="_GoBack"/>
-      <w:bookmarkEnd w:id="0"/>
     </w:p>
     <w:p>
       <w:pPr>
@@ -1128,7 +1382,55 @@
           <w:sz w:val="27"/>
           <w:szCs w:val="27"/>
         </w:rPr>
-        <w:t xml:space="preserve">add « en anglais » </w:t>
+        <w:t>add « </w:t>
+      </w:r>
+      <w:proofErr w:type="spellStart"/>
+      <w:r>
+        <w:rPr>
+          <w:rFonts w:ascii="Arial" w:hAnsi="Arial" w:cs="Arial"/>
+          <w:b w:val="0"/>
+          <w:bCs w:val="0"/>
+          <w:color w:val="333333"/>
+          <w:sz w:val="27"/>
+          <w:szCs w:val="27"/>
+        </w:rPr>
+        <w:t>en</w:t>
+      </w:r>
+      <w:proofErr w:type="spellEnd"/>
+      <w:r>
+        <w:rPr>
+          <w:rFonts w:ascii="Arial" w:hAnsi="Arial" w:cs="Arial"/>
+          <w:b w:val="0"/>
+          <w:bCs w:val="0"/>
+          <w:color w:val="333333"/>
+          <w:sz w:val="27"/>
+          <w:szCs w:val="27"/>
+        </w:rPr>
+        <w:t xml:space="preserve"> </w:t>
+      </w:r>
+      <w:proofErr w:type="spellStart"/>
+      <w:r>
+        <w:rPr>
+          <w:rFonts w:ascii="Arial" w:hAnsi="Arial" w:cs="Arial"/>
+          <w:b w:val="0"/>
+          <w:bCs w:val="0"/>
+          <w:color w:val="333333"/>
+          <w:sz w:val="27"/>
+          <w:szCs w:val="27"/>
+        </w:rPr>
+        <w:t>anglais</w:t>
+      </w:r>
+      <w:proofErr w:type="spellEnd"/>
+      <w:r>
+        <w:rPr>
+          <w:rFonts w:ascii="Arial" w:hAnsi="Arial" w:cs="Arial"/>
+          <w:b w:val="0"/>
+          <w:bCs w:val="0"/>
+          <w:color w:val="333333"/>
+          <w:sz w:val="27"/>
+          <w:szCs w:val="27"/>
+        </w:rPr>
+        <w:t xml:space="preserve"> » </w:t>
       </w:r>
       <w:r>
         <w:rPr>
@@ -1428,7 +1730,55 @@
           <w:sz w:val="27"/>
           <w:szCs w:val="27"/>
         </w:rPr>
-        <w:t>- both links should have « anglais » at the end</w:t>
+        <w:t xml:space="preserve">- </w:t>
+      </w:r>
+      <w:proofErr w:type="gramStart"/>
+      <w:r>
+        <w:rPr>
+          <w:rFonts w:ascii="Arial" w:hAnsi="Arial" w:cs="Arial"/>
+          <w:b w:val="0"/>
+          <w:bCs w:val="0"/>
+          <w:color w:val="333333"/>
+          <w:sz w:val="27"/>
+          <w:szCs w:val="27"/>
+        </w:rPr>
+        <w:t>both</w:t>
+      </w:r>
+      <w:proofErr w:type="gramEnd"/>
+      <w:r>
+        <w:rPr>
+          <w:rFonts w:ascii="Arial" w:hAnsi="Arial" w:cs="Arial"/>
+          <w:b w:val="0"/>
+          <w:bCs w:val="0"/>
+          <w:color w:val="333333"/>
+          <w:sz w:val="27"/>
+          <w:szCs w:val="27"/>
+        </w:rPr>
+        <w:t xml:space="preserve"> links should have « </w:t>
+      </w:r>
+      <w:proofErr w:type="spellStart"/>
+      <w:r>
+        <w:rPr>
+          <w:rFonts w:ascii="Arial" w:hAnsi="Arial" w:cs="Arial"/>
+          <w:b w:val="0"/>
+          <w:bCs w:val="0"/>
+          <w:color w:val="333333"/>
+          <w:sz w:val="27"/>
+          <w:szCs w:val="27"/>
+        </w:rPr>
+        <w:t>anglais</w:t>
+      </w:r>
+      <w:proofErr w:type="spellEnd"/>
+      <w:r>
+        <w:rPr>
+          <w:rFonts w:ascii="Arial" w:hAnsi="Arial" w:cs="Arial"/>
+          <w:b w:val="0"/>
+          <w:bCs w:val="0"/>
+          <w:color w:val="333333"/>
+          <w:sz w:val="27"/>
+          <w:szCs w:val="27"/>
+        </w:rPr>
+        <w:t> » at the end</w:t>
       </w:r>
     </w:p>
     <w:p>
@@ -1498,7 +1848,31 @@
           <w:sz w:val="27"/>
           <w:szCs w:val="27"/>
         </w:rPr>
-        <w:t>- add « anglais » at the end of the first link</w:t>
+        <w:t>- add « </w:t>
+      </w:r>
+      <w:proofErr w:type="spellStart"/>
+      <w:r>
+        <w:rPr>
+          <w:rFonts w:ascii="Arial" w:hAnsi="Arial" w:cs="Arial"/>
+          <w:b w:val="0"/>
+          <w:bCs w:val="0"/>
+          <w:color w:val="333333"/>
+          <w:sz w:val="27"/>
+          <w:szCs w:val="27"/>
+        </w:rPr>
+        <w:t>anglais</w:t>
+      </w:r>
+      <w:proofErr w:type="spellEnd"/>
+      <w:r>
+        <w:rPr>
+          <w:rFonts w:ascii="Arial" w:hAnsi="Arial" w:cs="Arial"/>
+          <w:b w:val="0"/>
+          <w:bCs w:val="0"/>
+          <w:color w:val="333333"/>
+          <w:sz w:val="27"/>
+          <w:szCs w:val="27"/>
+        </w:rPr>
+        <w:t> » at the end of the first link</w:t>
       </w:r>
     </w:p>
     <w:p>
@@ -1635,7 +2009,31 @@
           <w:sz w:val="27"/>
           <w:szCs w:val="27"/>
         </w:rPr>
-        <w:t>- add « anglais » to the first link</w:t>
+        <w:t>- add « </w:t>
+      </w:r>
+      <w:proofErr w:type="spellStart"/>
+      <w:r>
+        <w:rPr>
+          <w:rFonts w:ascii="Arial" w:hAnsi="Arial" w:cs="Arial"/>
+          <w:b w:val="0"/>
+          <w:bCs w:val="0"/>
+          <w:color w:val="333333"/>
+          <w:sz w:val="27"/>
+          <w:szCs w:val="27"/>
+        </w:rPr>
+        <w:t>anglais</w:t>
+      </w:r>
+      <w:proofErr w:type="spellEnd"/>
+      <w:r>
+        <w:rPr>
+          <w:rFonts w:ascii="Arial" w:hAnsi="Arial" w:cs="Arial"/>
+          <w:b w:val="0"/>
+          <w:bCs w:val="0"/>
+          <w:color w:val="333333"/>
+          <w:sz w:val="27"/>
+          <w:szCs w:val="27"/>
+        </w:rPr>
+        <w:t> » to the first link</w:t>
       </w:r>
     </w:p>
     <w:p>
@@ -1809,7 +2207,21 @@
         <w:rPr>
           <w:b w:val="0"/>
         </w:rPr>
-        <w:t>- add « anglais » to the first link</w:t>
+        <w:t>- add « </w:t>
+      </w:r>
+      <w:proofErr w:type="spellStart"/>
+      <w:r>
+        <w:rPr>
+          <w:b w:val="0"/>
+        </w:rPr>
+        <w:t>anglais</w:t>
+      </w:r>
+      <w:proofErr w:type="spellEnd"/>
+      <w:r>
+        <w:rPr>
+          <w:b w:val="0"/>
+        </w:rPr>
+        <w:t> » to the first link</w:t>
       </w:r>
     </w:p>
     <w:p>
@@ -1832,7 +2244,21 @@
         <w:rPr>
           <w:b w:val="0"/>
         </w:rPr>
-        <w:t xml:space="preserve">add « anglais » to the </w:t>
+        <w:t>add « </w:t>
+      </w:r>
+      <w:proofErr w:type="spellStart"/>
+      <w:r>
+        <w:rPr>
+          <w:b w:val="0"/>
+        </w:rPr>
+        <w:t>anglais</w:t>
+      </w:r>
+      <w:proofErr w:type="spellEnd"/>
+      <w:r>
+        <w:rPr>
+          <w:b w:val="0"/>
+        </w:rPr>
+        <w:t xml:space="preserve"> » to the </w:t>
       </w:r>
       <w:r>
         <w:rPr>
@@ -1867,7 +2293,21 @@
         <w:rPr>
           <w:b w:val="0"/>
         </w:rPr>
-        <w:t xml:space="preserve">add « anglais » to the </w:t>
+        <w:t>add « </w:t>
+      </w:r>
+      <w:proofErr w:type="spellStart"/>
+      <w:r>
+        <w:rPr>
+          <w:b w:val="0"/>
+        </w:rPr>
+        <w:t>anglais</w:t>
+      </w:r>
+      <w:proofErr w:type="spellEnd"/>
+      <w:r>
+        <w:rPr>
+          <w:b w:val="0"/>
+        </w:rPr>
+        <w:t xml:space="preserve"> » to the </w:t>
       </w:r>
       <w:r>
         <w:rPr>
@@ -1954,7 +2394,21 @@
         <w:rPr>
           <w:b w:val="0"/>
         </w:rPr>
-        <w:t>add « anglais » to the first link</w:t>
+        <w:t>add « </w:t>
+      </w:r>
+      <w:proofErr w:type="spellStart"/>
+      <w:r>
+        <w:rPr>
+          <w:b w:val="0"/>
+        </w:rPr>
+        <w:t>anglais</w:t>
+      </w:r>
+      <w:proofErr w:type="spellEnd"/>
+      <w:r>
+        <w:rPr>
+          <w:b w:val="0"/>
+        </w:rPr>
+        <w:t> » to the first link</w:t>
       </w:r>
     </w:p>
     <w:p>
@@ -1968,7 +2422,21 @@
         <w:rPr>
           <w:b w:val="0"/>
         </w:rPr>
-        <w:t xml:space="preserve">- the same link can be used here: </w:t>
+        <w:t xml:space="preserve">- </w:t>
+      </w:r>
+      <w:proofErr w:type="gramStart"/>
+      <w:r>
+        <w:rPr>
+          <w:b w:val="0"/>
+        </w:rPr>
+        <w:t>the</w:t>
+      </w:r>
+      <w:proofErr w:type="gramEnd"/>
+      <w:r>
+        <w:rPr>
+          <w:b w:val="0"/>
+        </w:rPr>
+        <w:t xml:space="preserve"> same link can be used here: </w:t>
       </w:r>
       <w:hyperlink r:id="rId14" w:tgtFrame="_blank" w:history="1">
         <w:r>
@@ -2058,7 +2526,21 @@
         <w:rPr>
           <w:b w:val="0"/>
         </w:rPr>
-        <w:t>add « anglais » to the first link</w:t>
+        <w:t>add « </w:t>
+      </w:r>
+      <w:proofErr w:type="spellStart"/>
+      <w:r>
+        <w:rPr>
+          <w:b w:val="0"/>
+        </w:rPr>
+        <w:t>anglais</w:t>
+      </w:r>
+      <w:proofErr w:type="spellEnd"/>
+      <w:r>
+        <w:rPr>
+          <w:b w:val="0"/>
+        </w:rPr>
+        <w:t> » to the first link</w:t>
       </w:r>
     </w:p>
     <w:p>
@@ -2085,7 +2567,21 @@
         <w:rPr>
           <w:b w:val="0"/>
         </w:rPr>
-        <w:t xml:space="preserve">add « anglais » to the </w:t>
+        <w:t>add « </w:t>
+      </w:r>
+      <w:proofErr w:type="spellStart"/>
+      <w:r>
+        <w:rPr>
+          <w:b w:val="0"/>
+        </w:rPr>
+        <w:t>anglais</w:t>
+      </w:r>
+      <w:proofErr w:type="spellEnd"/>
+      <w:r>
+        <w:rPr>
+          <w:b w:val="0"/>
+        </w:rPr>
+        <w:t xml:space="preserve"> » to the </w:t>
       </w:r>
       <w:r>
         <w:rPr>
@@ -2280,7 +2776,21 @@
         <w:rPr>
           <w:b w:val="0"/>
         </w:rPr>
-        <w:t xml:space="preserve">add « anglais » to the </w:t>
+        <w:t>add « </w:t>
+      </w:r>
+      <w:proofErr w:type="spellStart"/>
+      <w:r>
+        <w:rPr>
+          <w:b w:val="0"/>
+        </w:rPr>
+        <w:t>anglais</w:t>
+      </w:r>
+      <w:proofErr w:type="spellEnd"/>
+      <w:r>
+        <w:rPr>
+          <w:b w:val="0"/>
+        </w:rPr>
+        <w:t xml:space="preserve"> » to the </w:t>
       </w:r>
       <w:r>
         <w:rPr>
@@ -2318,7 +2828,21 @@
         <w:rPr>
           <w:b w:val="0"/>
         </w:rPr>
-        <w:t xml:space="preserve">add « anglais » to the </w:t>
+        <w:t>add « </w:t>
+      </w:r>
+      <w:proofErr w:type="spellStart"/>
+      <w:r>
+        <w:rPr>
+          <w:b w:val="0"/>
+        </w:rPr>
+        <w:t>anglais</w:t>
+      </w:r>
+      <w:proofErr w:type="spellEnd"/>
+      <w:r>
+        <w:rPr>
+          <w:b w:val="0"/>
+        </w:rPr>
+        <w:t xml:space="preserve"> » to the </w:t>
       </w:r>
       <w:r>
         <w:rPr>
@@ -2512,7 +3036,21 @@
         <w:rPr>
           <w:b w:val="0"/>
         </w:rPr>
-        <w:t xml:space="preserve">add « anglais » to the </w:t>
+        <w:t>add « </w:t>
+      </w:r>
+      <w:proofErr w:type="spellStart"/>
+      <w:r>
+        <w:rPr>
+          <w:b w:val="0"/>
+        </w:rPr>
+        <w:t>anglais</w:t>
+      </w:r>
+      <w:proofErr w:type="spellEnd"/>
+      <w:r>
+        <w:rPr>
+          <w:b w:val="0"/>
+        </w:rPr>
+        <w:t xml:space="preserve"> » to the </w:t>
       </w:r>
       <w:r>
         <w:rPr>
@@ -2816,7 +3354,21 @@
         <w:rPr>
           <w:b w:val="0"/>
         </w:rPr>
-        <w:t xml:space="preserve">add « anglais » to the </w:t>
+        <w:t>add « </w:t>
+      </w:r>
+      <w:proofErr w:type="spellStart"/>
+      <w:r>
+        <w:rPr>
+          <w:b w:val="0"/>
+        </w:rPr>
+        <w:t>anglais</w:t>
+      </w:r>
+      <w:proofErr w:type="spellEnd"/>
+      <w:r>
+        <w:rPr>
+          <w:b w:val="0"/>
+        </w:rPr>
+        <w:t xml:space="preserve"> » to the </w:t>
       </w:r>
       <w:r>
         <w:rPr>
@@ -2937,7 +3489,21 @@
         <w:rPr>
           <w:b w:val="0"/>
         </w:rPr>
-        <w:t xml:space="preserve">add « anglais » to the </w:t>
+        <w:t>add « </w:t>
+      </w:r>
+      <w:proofErr w:type="spellStart"/>
+      <w:r>
+        <w:rPr>
+          <w:b w:val="0"/>
+        </w:rPr>
+        <w:t>anglais</w:t>
+      </w:r>
+      <w:proofErr w:type="spellEnd"/>
+      <w:r>
+        <w:rPr>
+          <w:b w:val="0"/>
+        </w:rPr>
+        <w:t xml:space="preserve"> » to the </w:t>
       </w:r>
       <w:r>
         <w:rPr>
@@ -3801,15 +4367,128 @@
         <w:rPr>
           <w:lang w:val="fr-CA"/>
         </w:rPr>
-        <w:t xml:space="preserve"> Page 12 in the document 'O4J justice options FRENCH.docx' has an incomplete translation: "Pour des exemples de poursuites civiles où le CCJI a été impliqué, voir les poursuites contre le gouvernement de l’Iran au nom de : Zahra Kazemi et Houshang Bouzari, et celle de </w:t>
+        <w:t xml:space="preserve"> Page 12 in the document 'O4J justice options FRENCH.docx' has an </w:t>
+      </w:r>
+      <w:proofErr w:type="spellStart"/>
+      <w:r>
+        <w:rPr>
+          <w:lang w:val="fr-CA"/>
+        </w:rPr>
+        <w:t>incomplete</w:t>
+      </w:r>
+      <w:proofErr w:type="spellEnd"/>
+      <w:r>
+        <w:rPr>
+          <w:lang w:val="fr-CA"/>
+        </w:rPr>
+        <w:t xml:space="preserve"> translation: "Pour des exemples de poursuites civiles où le CCJI a été impliqué, voir les poursuites contre le gouvernement de l’Iran au nom de : Zahra </w:t>
+      </w:r>
+      <w:proofErr w:type="spellStart"/>
+      <w:r>
+        <w:rPr>
+          <w:lang w:val="fr-CA"/>
+        </w:rPr>
+        <w:t>Kazemi</w:t>
+      </w:r>
+      <w:proofErr w:type="spellEnd"/>
+      <w:r>
+        <w:rPr>
+          <w:lang w:val="fr-CA"/>
+        </w:rPr>
+        <w:t xml:space="preserve"> et </w:t>
+      </w:r>
+      <w:proofErr w:type="spellStart"/>
+      <w:r>
+        <w:rPr>
+          <w:lang w:val="fr-CA"/>
+        </w:rPr>
+        <w:t>Houshang</w:t>
+      </w:r>
+      <w:proofErr w:type="spellEnd"/>
+      <w:r>
+        <w:rPr>
+          <w:lang w:val="fr-CA"/>
+        </w:rPr>
+        <w:t xml:space="preserve"> </w:t>
+      </w:r>
+      <w:proofErr w:type="spellStart"/>
+      <w:r>
+        <w:rPr>
+          <w:lang w:val="fr-CA"/>
+        </w:rPr>
+        <w:t>Bouzari</w:t>
+      </w:r>
+      <w:proofErr w:type="spellEnd"/>
+      <w:r>
+        <w:rPr>
+          <w:lang w:val="fr-CA"/>
+        </w:rPr>
+        <w:t xml:space="preserve">, et celle de </w:t>
       </w:r>
       <w:r>
         <w:rPr>
           <w:u w:val="single"/>
           <w:lang w:val="fr-CA"/>
         </w:rPr>
-        <w:t> Anvil Mining on behalf of the Canadian Association against Impunity</w:t>
-      </w:r>
+        <w:t> </w:t>
+      </w:r>
+      <w:proofErr w:type="spellStart"/>
+      <w:r>
+        <w:rPr>
+          <w:u w:val="single"/>
+          <w:lang w:val="fr-CA"/>
+        </w:rPr>
+        <w:t>Anvil</w:t>
+      </w:r>
+      <w:proofErr w:type="spellEnd"/>
+      <w:r>
+        <w:rPr>
+          <w:u w:val="single"/>
+          <w:lang w:val="fr-CA"/>
+        </w:rPr>
+        <w:t xml:space="preserve"> Mining on </w:t>
+      </w:r>
+      <w:proofErr w:type="spellStart"/>
+      <w:r>
+        <w:rPr>
+          <w:u w:val="single"/>
+          <w:lang w:val="fr-CA"/>
+        </w:rPr>
+        <w:t>behalf</w:t>
+      </w:r>
+      <w:proofErr w:type="spellEnd"/>
+      <w:r>
+        <w:rPr>
+          <w:u w:val="single"/>
+          <w:lang w:val="fr-CA"/>
+        </w:rPr>
+        <w:t xml:space="preserve"> of the Canadian Association </w:t>
+      </w:r>
+      <w:proofErr w:type="spellStart"/>
+      <w:r>
+        <w:rPr>
+          <w:u w:val="single"/>
+          <w:lang w:val="fr-CA"/>
+        </w:rPr>
+        <w:t>against</w:t>
+      </w:r>
+      <w:proofErr w:type="spellEnd"/>
+      <w:r>
+        <w:rPr>
+          <w:u w:val="single"/>
+          <w:lang w:val="fr-CA"/>
+        </w:rPr>
+        <w:t xml:space="preserve"> </w:t>
+      </w:r>
+      <w:proofErr w:type="spellStart"/>
+      <w:r>
+        <w:rPr>
+          <w:u w:val="single"/>
+          <w:lang w:val="fr-CA"/>
+        </w:rPr>
+        <w:t>Impunity</w:t>
+      </w:r>
+      <w:proofErr w:type="spellEnd"/>
       <w:r>
         <w:rPr>
           <w:lang w:val="fr-CA"/>
@@ -3840,7 +4519,21 @@
         <w:rPr>
           <w:lang w:val="fr-CA"/>
         </w:rPr>
-        <w:t xml:space="preserve">Translate the whole sentence : </w:t>
+        <w:t xml:space="preserve">Translate the </w:t>
+      </w:r>
+      <w:proofErr w:type="spellStart"/>
+      <w:r>
+        <w:rPr>
+          <w:lang w:val="fr-CA"/>
+        </w:rPr>
+        <w:t>whole</w:t>
+      </w:r>
+      <w:proofErr w:type="spellEnd"/>
+      <w:r>
+        <w:rPr>
+          <w:lang w:val="fr-CA"/>
+        </w:rPr>
+        <w:t xml:space="preserve"> sentence : </w:t>
       </w:r>
     </w:p>
     <w:p>
@@ -3863,21 +4556,85 @@
           <w:lang w:val="fr-CA"/>
         </w:rPr>
         <w:lastRenderedPageBreak/>
-        <w:t>Pour des exemples de poursuites civiles où le CCJI a été impliqué, voir les dossiers contre le gouvernement iranien dans Zahra Kazemi et Housh</w:t>
-      </w:r>
-      <w:r>
-        <w:rPr>
-          <w:rFonts w:ascii="Arial" w:hAnsi="Arial" w:cs="Arial"/>
-          <w:lang w:val="fr-CA"/>
-        </w:rPr>
-        <w:t>ang Bouzar</w:t>
-      </w:r>
-      <w:r>
-        <w:rPr>
-          <w:rFonts w:ascii="Arial" w:hAnsi="Arial" w:cs="Arial"/>
-          <w:lang w:val="fr-CA"/>
-        </w:rPr>
-        <w:t xml:space="preserve">i, ainsi que le dossier contre Anvil Mining au nom de l’Association canadienne contre l’impunité. </w:t>
+        <w:t xml:space="preserve">Pour des exemples de poursuites civiles où le CCJI a été impliqué, voir les dossiers contre le gouvernement iranien dans Zahra </w:t>
+      </w:r>
+      <w:proofErr w:type="spellStart"/>
+      <w:r>
+        <w:rPr>
+          <w:rFonts w:ascii="Arial" w:hAnsi="Arial" w:cs="Arial"/>
+          <w:lang w:val="fr-CA"/>
+        </w:rPr>
+        <w:t>Kazemi</w:t>
+      </w:r>
+      <w:proofErr w:type="spellEnd"/>
+      <w:r>
+        <w:rPr>
+          <w:rFonts w:ascii="Arial" w:hAnsi="Arial" w:cs="Arial"/>
+          <w:lang w:val="fr-CA"/>
+        </w:rPr>
+        <w:t xml:space="preserve"> et </w:t>
+      </w:r>
+      <w:proofErr w:type="spellStart"/>
+      <w:r>
+        <w:rPr>
+          <w:rFonts w:ascii="Arial" w:hAnsi="Arial" w:cs="Arial"/>
+          <w:lang w:val="fr-CA"/>
+        </w:rPr>
+        <w:t>Housh</w:t>
+      </w:r>
+      <w:r>
+        <w:rPr>
+          <w:rFonts w:ascii="Arial" w:hAnsi="Arial" w:cs="Arial"/>
+          <w:lang w:val="fr-CA"/>
+        </w:rPr>
+        <w:t>ang</w:t>
+      </w:r>
+      <w:proofErr w:type="spellEnd"/>
+      <w:r>
+        <w:rPr>
+          <w:rFonts w:ascii="Arial" w:hAnsi="Arial" w:cs="Arial"/>
+          <w:lang w:val="fr-CA"/>
+        </w:rPr>
+        <w:t xml:space="preserve"> </w:t>
+      </w:r>
+      <w:proofErr w:type="spellStart"/>
+      <w:r>
+        <w:rPr>
+          <w:rFonts w:ascii="Arial" w:hAnsi="Arial" w:cs="Arial"/>
+          <w:lang w:val="fr-CA"/>
+        </w:rPr>
+        <w:t>Bouzar</w:t>
+      </w:r>
+      <w:r>
+        <w:rPr>
+          <w:rFonts w:ascii="Arial" w:hAnsi="Arial" w:cs="Arial"/>
+          <w:lang w:val="fr-CA"/>
+        </w:rPr>
+        <w:t>i</w:t>
+      </w:r>
+      <w:proofErr w:type="spellEnd"/>
+      <w:r>
+        <w:rPr>
+          <w:rFonts w:ascii="Arial" w:hAnsi="Arial" w:cs="Arial"/>
+          <w:lang w:val="fr-CA"/>
+        </w:rPr>
+        <w:t xml:space="preserve">, ainsi que le dossier contre </w:t>
+      </w:r>
+      <w:proofErr w:type="spellStart"/>
+      <w:r>
+        <w:rPr>
+          <w:rFonts w:ascii="Arial" w:hAnsi="Arial" w:cs="Arial"/>
+          <w:lang w:val="fr-CA"/>
+        </w:rPr>
+        <w:t>Anvil</w:t>
+      </w:r>
+      <w:proofErr w:type="spellEnd"/>
+      <w:r>
+        <w:rPr>
+          <w:rFonts w:ascii="Arial" w:hAnsi="Arial" w:cs="Arial"/>
+          <w:lang w:val="fr-CA"/>
+        </w:rPr>
+        <w:t xml:space="preserve"> Mining au nom de l’Association canadienne contre l’impunité. </w:t>
       </w:r>
     </w:p>
     <w:p>
@@ -3934,7 +4691,15 @@
         <w:t>6)</w:t>
       </w:r>
       <w:r>
-        <w:t xml:space="preserve"> For many of the UN-based justice institutions the French name was just too long and caused some UI problems. In these cases I replaced the text "Nations Unies" with "ONU" (FYI the English names use the initials "UN" instead of "United Nations"). Please let me know if this is a problem.</w:t>
+        <w:t xml:space="preserve"> For many of the UN-based justice institutions the French name was just too long and caused some UI problems. In these cases I replaced the text "Nations </w:t>
+      </w:r>
+      <w:proofErr w:type="spellStart"/>
+      <w:r>
+        <w:t>Unies</w:t>
+      </w:r>
+      <w:proofErr w:type="spellEnd"/>
+      <w:r>
+        <w:t>" with "ONU" (FYI the English names use the initials "UN" instead of "United Nations"). Please let me know if this is a problem.</w:t>
       </w:r>
     </w:p>
     <w:p/>
@@ -3948,7 +4713,21 @@
         <w:rPr>
           <w:rFonts w:ascii="Arial" w:hAnsi="Arial" w:cs="Arial"/>
         </w:rPr>
-        <w:t>Unfortunately Nations Unies cannot be replaced by O.N.U. The sen</w:t>
+        <w:t xml:space="preserve">Unfortunately Nations </w:t>
+      </w:r>
+      <w:proofErr w:type="spellStart"/>
+      <w:r>
+        <w:rPr>
+          <w:rFonts w:ascii="Arial" w:hAnsi="Arial" w:cs="Arial"/>
+        </w:rPr>
+        <w:t>Unies</w:t>
+      </w:r>
+      <w:proofErr w:type="spellEnd"/>
+      <w:r>
+        <w:rPr>
+          <w:rFonts w:ascii="Arial" w:hAnsi="Arial" w:cs="Arial"/>
+        </w:rPr>
+        <w:t xml:space="preserve"> cannot be replaced by O.N.U. The sen</w:t>
       </w:r>
       <w:r>
         <w:rPr>
@@ -4495,7 +5274,33 @@
           <w:szCs w:val="27"/>
           <w:lang w:val="fr-CA"/>
         </w:rPr>
-        <w:t xml:space="preserve"> – La Comission interaméricaine des droits de l’Homme</w:t>
+        <w:t xml:space="preserve"> – La </w:t>
+      </w:r>
+      <w:proofErr w:type="spellStart"/>
+      <w:r>
+        <w:rPr>
+          <w:rFonts w:ascii="Arial" w:hAnsi="Arial" w:cs="Arial"/>
+          <w:b w:val="0"/>
+          <w:bCs w:val="0"/>
+          <w:color w:val="333333"/>
+          <w:sz w:val="27"/>
+          <w:szCs w:val="27"/>
+          <w:lang w:val="fr-CA"/>
+        </w:rPr>
+        <w:t>Comission</w:t>
+      </w:r>
+      <w:proofErr w:type="spellEnd"/>
+      <w:r>
+        <w:rPr>
+          <w:rFonts w:ascii="Arial" w:hAnsi="Arial" w:cs="Arial"/>
+          <w:b w:val="0"/>
+          <w:bCs w:val="0"/>
+          <w:color w:val="333333"/>
+          <w:sz w:val="27"/>
+          <w:szCs w:val="27"/>
+          <w:lang w:val="fr-CA"/>
+        </w:rPr>
+        <w:t xml:space="preserve"> interaméricaine des droits de l’Homme</w:t>
       </w:r>
     </w:p>
     <w:p>
@@ -4575,15 +5380,54 @@
     <w:p>
       <w:pPr>
         <w:rPr>
-          <w:lang w:val="fr-CA"/>
-        </w:rPr>
-      </w:pPr>
-      <w:r>
-        <w:rPr>
-          <w:lang w:val="fr-CA"/>
-        </w:rPr>
-        <w:t>Should read : « vous pourriez être en mesure de chercher èa avoir justice de manière juridique ou autre. »</w:t>
-      </w:r>
+          <w:color w:val="FF0000"/>
+          <w:lang w:val="fr-CA"/>
+        </w:rPr>
+      </w:pPr>
+      <w:proofErr w:type="spellStart"/>
+      <w:r>
+        <w:rPr>
+          <w:lang w:val="fr-CA"/>
+        </w:rPr>
+        <w:t>Should</w:t>
+      </w:r>
+      <w:proofErr w:type="spellEnd"/>
+      <w:r>
+        <w:rPr>
+          <w:lang w:val="fr-CA"/>
+        </w:rPr>
+        <w:t xml:space="preserve"> </w:t>
+      </w:r>
+      <w:proofErr w:type="spellStart"/>
+      <w:r>
+        <w:rPr>
+          <w:lang w:val="fr-CA"/>
+        </w:rPr>
+        <w:t>read</w:t>
+      </w:r>
+      <w:proofErr w:type="spellEnd"/>
+      <w:r>
+        <w:rPr>
+          <w:lang w:val="fr-CA"/>
+        </w:rPr>
+        <w:t xml:space="preserve"> : « vous pourriez être en mesure de chercher </w:t>
+      </w:r>
+      <w:proofErr w:type="spellStart"/>
+      <w:r>
+        <w:rPr>
+          <w:lang w:val="fr-CA"/>
+        </w:rPr>
+        <w:t>èa</w:t>
+      </w:r>
+      <w:proofErr w:type="spellEnd"/>
+      <w:r>
+        <w:rPr>
+          <w:lang w:val="fr-CA"/>
+        </w:rPr>
+        <w:t xml:space="preserve"> avoir justice de manière juridique ou autre. »</w:t>
+      </w:r>
+      <w:bookmarkStart w:id="0" w:name="_GoBack"/>
+      <w:bookmarkEnd w:id="0"/>
     </w:p>
     <w:p>
       <w:pPr>
@@ -4649,7 +5493,79 @@
           <w:shd w:val="clear" w:color="auto" w:fill="FFFFFF"/>
           <w:lang w:val="fr-CA"/>
         </w:rPr>
-        <w:t xml:space="preserve">». Hollande should be changed to Pays-Bas. </w:t>
+        <w:t xml:space="preserve">». Hollande </w:t>
+      </w:r>
+      <w:proofErr w:type="spellStart"/>
+      <w:r>
+        <w:rPr>
+          <w:rFonts w:ascii="Arial" w:hAnsi="Arial" w:cs="Arial"/>
+          <w:color w:val="333333"/>
+          <w:sz w:val="21"/>
+          <w:szCs w:val="21"/>
+          <w:shd w:val="clear" w:color="auto" w:fill="FFFFFF"/>
+          <w:lang w:val="fr-CA"/>
+        </w:rPr>
+        <w:t>should</w:t>
+      </w:r>
+      <w:proofErr w:type="spellEnd"/>
+      <w:r>
+        <w:rPr>
+          <w:rFonts w:ascii="Arial" w:hAnsi="Arial" w:cs="Arial"/>
+          <w:color w:val="333333"/>
+          <w:sz w:val="21"/>
+          <w:szCs w:val="21"/>
+          <w:shd w:val="clear" w:color="auto" w:fill="FFFFFF"/>
+          <w:lang w:val="fr-CA"/>
+        </w:rPr>
+        <w:t xml:space="preserve"> </w:t>
+      </w:r>
+      <w:proofErr w:type="spellStart"/>
+      <w:r>
+        <w:rPr>
+          <w:rFonts w:ascii="Arial" w:hAnsi="Arial" w:cs="Arial"/>
+          <w:color w:val="333333"/>
+          <w:sz w:val="21"/>
+          <w:szCs w:val="21"/>
+          <w:shd w:val="clear" w:color="auto" w:fill="FFFFFF"/>
+          <w:lang w:val="fr-CA"/>
+        </w:rPr>
+        <w:t>be</w:t>
+      </w:r>
+      <w:proofErr w:type="spellEnd"/>
+      <w:r>
+        <w:rPr>
+          <w:rFonts w:ascii="Arial" w:hAnsi="Arial" w:cs="Arial"/>
+          <w:color w:val="333333"/>
+          <w:sz w:val="21"/>
+          <w:szCs w:val="21"/>
+          <w:shd w:val="clear" w:color="auto" w:fill="FFFFFF"/>
+          <w:lang w:val="fr-CA"/>
+        </w:rPr>
+        <w:t xml:space="preserve"> </w:t>
+      </w:r>
+      <w:proofErr w:type="spellStart"/>
+      <w:r>
+        <w:rPr>
+          <w:rFonts w:ascii="Arial" w:hAnsi="Arial" w:cs="Arial"/>
+          <w:color w:val="333333"/>
+          <w:sz w:val="21"/>
+          <w:szCs w:val="21"/>
+          <w:shd w:val="clear" w:color="auto" w:fill="FFFFFF"/>
+          <w:lang w:val="fr-CA"/>
+        </w:rPr>
+        <w:t>changed</w:t>
+      </w:r>
+      <w:proofErr w:type="spellEnd"/>
+      <w:r>
+        <w:rPr>
+          <w:rFonts w:ascii="Arial" w:hAnsi="Arial" w:cs="Arial"/>
+          <w:color w:val="333333"/>
+          <w:sz w:val="21"/>
+          <w:szCs w:val="21"/>
+          <w:shd w:val="clear" w:color="auto" w:fill="FFFFFF"/>
+          <w:lang w:val="fr-CA"/>
+        </w:rPr>
+        <w:t xml:space="preserve"> to Pays-Bas. </w:t>
       </w:r>
     </w:p>
     <w:p>
@@ -4757,8 +5673,9 @@
           <w:shd w:val="clear" w:color="auto" w:fill="FFFFFF"/>
           <w:lang w:val="fr-CA"/>
         </w:rPr>
-        <w:t xml:space="preserve"> groupe de personne</w:t>
-      </w:r>
+        <w:t xml:space="preserve"> groupe de </w:t>
+      </w:r>
+      <w:proofErr w:type="spellStart"/>
       <w:r>
         <w:rPr>
           <w:rFonts w:ascii="Arial" w:hAnsi="Arial" w:cs="Arial"/>
@@ -4768,7 +5685,7 @@
           <w:shd w:val="clear" w:color="auto" w:fill="FFFFFF"/>
           <w:lang w:val="fr-CA"/>
         </w:rPr>
-        <w:t>S</w:t>
+        <w:t>personne</w:t>
       </w:r>
       <w:r>
         <w:rPr>
@@ -4779,8 +5696,9 @@
           <w:shd w:val="clear" w:color="auto" w:fill="FFFFFF"/>
           <w:lang w:val="fr-CA"/>
         </w:rPr>
-        <w:t xml:space="preserve"> ou organisation peut porter plainte à la Commission interaméricaine</w:t>
-      </w:r>
+        <w:t>S</w:t>
+      </w:r>
+      <w:proofErr w:type="spellEnd"/>
       <w:r>
         <w:rPr>
           <w:rFonts w:ascii="Arial" w:hAnsi="Arial" w:cs="Arial"/>
@@ -4790,11 +5708,9 @@
           <w:shd w:val="clear" w:color="auto" w:fill="FFFFFF"/>
           <w:lang w:val="fr-CA"/>
         </w:rPr>
-        <w:t>… »</w:t>
-      </w:r>
-    </w:p>
-    <w:p>
-      <w:pPr>
+        <w:t xml:space="preserve"> ou organisation peut porter plainte à la Commission interaméricaine</w:t>
+      </w:r>
+      <w:r>
         <w:rPr>
           <w:rFonts w:ascii="Arial" w:hAnsi="Arial" w:cs="Arial"/>
           <w:color w:val="333333"/>
@@ -4803,15 +5719,11 @@
           <w:shd w:val="clear" w:color="auto" w:fill="FFFFFF"/>
           <w:lang w:val="fr-CA"/>
         </w:rPr>
-      </w:pPr>
-    </w:p>
-    <w:p>
-      <w:pPr>
-        <w:rPr>
-          <w:lang w:val="fr-CA"/>
-        </w:rPr>
-      </w:pPr>
-      <w:r>
+        <w:t>… »</w:t>
+      </w:r>
+    </w:p>
+    <w:p>
+      <w:pPr>
         <w:rPr>
           <w:rFonts w:ascii="Arial" w:hAnsi="Arial" w:cs="Arial"/>
           <w:color w:val="333333"/>
@@ -4820,6 +5732,23 @@
           <w:shd w:val="clear" w:color="auto" w:fill="FFFFFF"/>
           <w:lang w:val="fr-CA"/>
         </w:rPr>
+      </w:pPr>
+    </w:p>
+    <w:p>
+      <w:pPr>
+        <w:rPr>
+          <w:lang w:val="fr-CA"/>
+        </w:rPr>
+      </w:pPr>
+      <w:r>
+        <w:rPr>
+          <w:rFonts w:ascii="Arial" w:hAnsi="Arial" w:cs="Arial"/>
+          <w:color w:val="333333"/>
+          <w:sz w:val="21"/>
+          <w:szCs w:val="21"/>
+          <w:shd w:val="clear" w:color="auto" w:fill="FFFFFF"/>
+          <w:lang w:val="fr-CA"/>
+        </w:rPr>
         <w:t xml:space="preserve">4. </w:t>
       </w:r>
       <w:r>
@@ -4838,7 +5767,15 @@
     </w:p>
     <w:p>
       <w:r>
-        <w:t xml:space="preserve">The highlighted word should be added in the following sentence : </w:t>
+        <w:t xml:space="preserve">The highlighted word should be added in the following </w:t>
+      </w:r>
+      <w:proofErr w:type="gramStart"/>
+      <w:r>
+        <w:t>sentence :</w:t>
+      </w:r>
+      <w:proofErr w:type="gramEnd"/>
+      <w:r>
+        <w:t xml:space="preserve"> </w:t>
       </w:r>
     </w:p>
     <w:p>
@@ -5013,6 +5950,7 @@
         </w:rPr>
         <w:t>5. The « Home » tab should be renamed « </w:t>
       </w:r>
+      <w:proofErr w:type="spellStart"/>
       <w:r>
         <w:rPr>
           <w:rFonts w:ascii="Arial" w:hAnsi="Arial" w:cs="Arial"/>
@@ -5023,6 +5961,7 @@
         </w:rPr>
         <w:t>Accueil</w:t>
       </w:r>
+      <w:proofErr w:type="spellEnd"/>
       <w:r>
         <w:rPr>
           <w:rFonts w:ascii="Arial" w:hAnsi="Arial" w:cs="Arial"/>
@@ -5063,11 +6002,10 @@
           <w:szCs w:val="21"/>
           <w:shd w:val="clear" w:color="auto" w:fill="FFFFFF"/>
         </w:rPr>
-        <w:t xml:space="preserve">6. The link “return to CCIJ” should be translated to “Retourner au CCJI” </w:t>
-      </w:r>
-    </w:p>
-    <w:p>
-      <w:pPr>
+        <w:t>6. The link “return to CCIJ” should be translated to “</w:t>
+      </w:r>
+      <w:proofErr w:type="spellStart"/>
+      <w:r>
         <w:rPr>
           <w:rFonts w:ascii="Arial" w:hAnsi="Arial" w:cs="Arial"/>
           <w:color w:val="333333"/>
@@ -5075,10 +6013,10 @@
           <w:szCs w:val="21"/>
           <w:shd w:val="clear" w:color="auto" w:fill="FFFFFF"/>
         </w:rPr>
-      </w:pPr>
-    </w:p>
-    <w:p>
-      <w:pPr>
+        <w:t>Retourner</w:t>
+      </w:r>
+      <w:proofErr w:type="spellEnd"/>
+      <w:r>
         <w:rPr>
           <w:rFonts w:ascii="Arial" w:hAnsi="Arial" w:cs="Arial"/>
           <w:color w:val="333333"/>
@@ -5086,8 +6024,11 @@
           <w:szCs w:val="21"/>
           <w:shd w:val="clear" w:color="auto" w:fill="FFFFFF"/>
         </w:rPr>
-      </w:pPr>
-      <w:r>
+        <w:t xml:space="preserve"> au CCJI” </w:t>
+      </w:r>
+    </w:p>
+    <w:p>
+      <w:pPr>
         <w:rPr>
           <w:rFonts w:ascii="Arial" w:hAnsi="Arial" w:cs="Arial"/>
           <w:color w:val="333333"/>
@@ -5095,8 +6036,7 @@
           <w:szCs w:val="21"/>
           <w:shd w:val="clear" w:color="auto" w:fill="FFFFFF"/>
         </w:rPr>
-        <w:t xml:space="preserve">7. The contact information contained in the lower blue section should be translated. </w:t>
-      </w:r>
+      </w:pPr>
     </w:p>
     <w:p>
       <w:pPr>
@@ -5108,9 +6048,7 @@
           <w:shd w:val="clear" w:color="auto" w:fill="FFFFFF"/>
         </w:rPr>
       </w:pPr>
-    </w:p>
-    <w:p>
-      <w:pPr>
+      <w:r>
         <w:rPr>
           <w:rFonts w:ascii="Arial" w:hAnsi="Arial" w:cs="Arial"/>
           <w:color w:val="333333"/>
@@ -5118,8 +6056,11 @@
           <w:szCs w:val="21"/>
           <w:shd w:val="clear" w:color="auto" w:fill="FFFFFF"/>
         </w:rPr>
-      </w:pPr>
-      <w:r>
+        <w:t xml:space="preserve">7. The contact information contained in the lower blue section should be translated. </w:t>
+      </w:r>
+    </w:p>
+    <w:p>
+      <w:pPr>
         <w:rPr>
           <w:rFonts w:ascii="Arial" w:hAnsi="Arial" w:cs="Arial"/>
           <w:color w:val="333333"/>
@@ -5127,7 +6068,49 @@
           <w:szCs w:val="21"/>
           <w:shd w:val="clear" w:color="auto" w:fill="FFFFFF"/>
         </w:rPr>
-        <w:t>8. Contact us should be translated to “Nous joindre”</w:t>
+      </w:pPr>
+    </w:p>
+    <w:p>
+      <w:pPr>
+        <w:rPr>
+          <w:rFonts w:ascii="Arial" w:hAnsi="Arial" w:cs="Arial"/>
+          <w:color w:val="333333"/>
+          <w:sz w:val="21"/>
+          <w:szCs w:val="21"/>
+          <w:shd w:val="clear" w:color="auto" w:fill="FFFFFF"/>
+        </w:rPr>
+      </w:pPr>
+      <w:r>
+        <w:rPr>
+          <w:rFonts w:ascii="Arial" w:hAnsi="Arial" w:cs="Arial"/>
+          <w:color w:val="333333"/>
+          <w:sz w:val="21"/>
+          <w:szCs w:val="21"/>
+          <w:shd w:val="clear" w:color="auto" w:fill="FFFFFF"/>
+        </w:rPr>
+        <w:t xml:space="preserve">8. Contact us should be translated to “Nous </w:t>
+      </w:r>
+      <w:proofErr w:type="spellStart"/>
+      <w:r>
+        <w:rPr>
+          <w:rFonts w:ascii="Arial" w:hAnsi="Arial" w:cs="Arial"/>
+          <w:color w:val="333333"/>
+          <w:sz w:val="21"/>
+          <w:szCs w:val="21"/>
+          <w:shd w:val="clear" w:color="auto" w:fill="FFFFFF"/>
+        </w:rPr>
+        <w:t>joindre</w:t>
+      </w:r>
+      <w:proofErr w:type="spellEnd"/>
+      <w:r>
+        <w:rPr>
+          <w:rFonts w:ascii="Arial" w:hAnsi="Arial" w:cs="Arial"/>
+          <w:color w:val="333333"/>
+          <w:sz w:val="21"/>
+          <w:szCs w:val="21"/>
+          <w:shd w:val="clear" w:color="auto" w:fill="FFFFFF"/>
+        </w:rPr>
+        <w:t>”</w:t>
       </w:r>
     </w:p>
     <w:p>
@@ -5789,6 +6772,18 @@
       <w:u w:val="single"/>
     </w:rPr>
   </w:style>
+  <w:style w:type="character" w:styleId="FollowedHyperlink">
+    <w:name w:val="FollowedHyperlink"/>
+    <w:basedOn w:val="DefaultParagraphFont"/>
+    <w:uiPriority w:val="99"/>
+    <w:semiHidden/>
+    <w:unhideWhenUsed/>
+    <w:rsid w:val="00563B8E"/>
+    <w:rPr>
+      <w:color w:val="800080" w:themeColor="followedHyperlink"/>
+      <w:u w:val="single"/>
+    </w:rPr>
+  </w:style>
 </w:styles>
 </file>
 

</xml_diff>

<commit_message>
Updated remaining French translation texts, made datepicker locale-aware
</commit_message>
<xml_diff>
--- a/docs/french/OfJ translation Tom.docx
+++ b/docs/french/OfJ translation Tom.docx
@@ -1073,25 +1073,14 @@
       </w:r>
     </w:p>
     <w:p/>
-    <w:p/>
-    <w:p>
-      <w:r>
-        <w:t>*** got to here ***</w:t>
-      </w:r>
-    </w:p>
-    <w:p>
-      <w:pPr>
-        <w:rPr>
-          <w:b/>
-          <w:u w:val="single"/>
-        </w:rPr>
-      </w:pPr>
-      <w:r>
-        <w:rPr>
-          <w:b/>
-          <w:u w:val="single"/>
-        </w:rPr>
-        <w:t>3) The Justice Institutions translation (describing each legal option) includes the same links as the English version. In many cases these links reference English documents or web pages. If possible it would be good to provide French language links in the French translation.</w:t>
+    <w:p>
+      <w:r>
+        <w:t>3) The Justice Institutions translation (describing each legal option) includes the same links as the English version. In many cases these links reference English documents or web pages. If possible it would be good to p</w:t>
+      </w:r>
+      <w:bookmarkStart w:id="0" w:name="_GoBack"/>
+      <w:bookmarkEnd w:id="0"/>
+      <w:r>
+        <w:t>rovide French language links in the French translation.</w:t>
       </w:r>
     </w:p>
     <w:p/>
@@ -1578,7 +1567,6 @@
           <w:szCs w:val="27"/>
           <w:lang w:val="fr-CA"/>
         </w:rPr>
-        <w:lastRenderedPageBreak/>
         <w:t xml:space="preserve">- </w:t>
       </w:r>
       <w:hyperlink r:id="rId9" w:history="1">
@@ -1704,6 +1692,7 @@
           <w:szCs w:val="27"/>
           <w:lang w:val="fr-CA"/>
         </w:rPr>
+        <w:lastRenderedPageBreak/>
         <w:t>d) Le Comité des O.N.U. pour l’élimination de la discrimination raciale (CEDR)</w:t>
       </w:r>
     </w:p>
@@ -3029,113 +3018,113 @@
           <w:sz w:val="27"/>
           <w:szCs w:val="27"/>
         </w:rPr>
+        <w:t xml:space="preserve">- </w:t>
+      </w:r>
+      <w:r>
+        <w:rPr>
+          <w:b w:val="0"/>
+        </w:rPr>
+        <w:t>add « </w:t>
+      </w:r>
+      <w:proofErr w:type="spellStart"/>
+      <w:r>
+        <w:rPr>
+          <w:b w:val="0"/>
+        </w:rPr>
+        <w:t>anglais</w:t>
+      </w:r>
+      <w:proofErr w:type="spellEnd"/>
+      <w:r>
+        <w:rPr>
+          <w:b w:val="0"/>
+        </w:rPr>
+        <w:t xml:space="preserve"> » to the </w:t>
+      </w:r>
+      <w:r>
+        <w:rPr>
+          <w:b w:val="0"/>
+        </w:rPr>
+        <w:t>third</w:t>
+      </w:r>
+      <w:r>
+        <w:rPr>
+          <w:b w:val="0"/>
+        </w:rPr>
+        <w:t xml:space="preserve"> link</w:t>
+      </w:r>
+    </w:p>
+    <w:p>
+      <w:pPr>
+        <w:pStyle w:val="Heading4"/>
+        <w:shd w:val="clear" w:color="auto" w:fill="FFFFFF"/>
+        <w:spacing w:before="0" w:beforeAutospacing="0" w:after="0" w:afterAutospacing="0"/>
+        <w:rPr>
+          <w:b w:val="0"/>
+        </w:rPr>
+      </w:pPr>
+    </w:p>
+    <w:p>
+      <w:pPr>
+        <w:pStyle w:val="Heading4"/>
+        <w:shd w:val="clear" w:color="auto" w:fill="FFFFFF"/>
+        <w:spacing w:before="0" w:beforeAutospacing="0" w:after="0" w:afterAutospacing="0"/>
+        <w:ind w:left="150"/>
+        <w:rPr>
+          <w:rFonts w:ascii="Arial" w:hAnsi="Arial" w:cs="Arial"/>
+          <w:b w:val="0"/>
+          <w:bCs w:val="0"/>
+          <w:color w:val="333333"/>
+          <w:sz w:val="27"/>
+          <w:szCs w:val="27"/>
+          <w:lang w:val="fr-CA"/>
+        </w:rPr>
+      </w:pPr>
+      <w:r>
+        <w:rPr>
+          <w:b w:val="0"/>
+          <w:lang w:val="fr-CA"/>
+        </w:rPr>
+        <w:t xml:space="preserve">l) </w:t>
+      </w:r>
+      <w:r>
+        <w:rPr>
+          <w:rFonts w:ascii="Arial" w:hAnsi="Arial" w:cs="Arial"/>
+          <w:b w:val="0"/>
+          <w:bCs w:val="0"/>
+          <w:color w:val="333333"/>
+          <w:sz w:val="27"/>
+          <w:szCs w:val="27"/>
+          <w:lang w:val="fr-CA"/>
+        </w:rPr>
+        <w:t>La Cour européenne des droits de l’Homme</w:t>
+      </w:r>
+    </w:p>
+    <w:p>
+      <w:pPr>
+        <w:pStyle w:val="Heading4"/>
+        <w:shd w:val="clear" w:color="auto" w:fill="FFFFFF"/>
+        <w:spacing w:before="0" w:beforeAutospacing="0" w:after="0" w:afterAutospacing="0"/>
+        <w:rPr>
+          <w:rFonts w:ascii="Arial" w:hAnsi="Arial" w:cs="Arial"/>
+          <w:b w:val="0"/>
+          <w:bCs w:val="0"/>
+          <w:color w:val="333333"/>
+          <w:sz w:val="27"/>
+          <w:szCs w:val="27"/>
+          <w:lang w:val="fr-CA"/>
+        </w:rPr>
+      </w:pPr>
+      <w:r>
+        <w:rPr>
+          <w:rFonts w:ascii="Arial" w:hAnsi="Arial" w:cs="Arial"/>
+          <w:b w:val="0"/>
+          <w:bCs w:val="0"/>
+          <w:color w:val="333333"/>
+          <w:sz w:val="27"/>
+          <w:szCs w:val="27"/>
+          <w:lang w:val="fr-CA"/>
+        </w:rPr>
         <w:lastRenderedPageBreak/>
-        <w:t xml:space="preserve">- </w:t>
-      </w:r>
-      <w:r>
-        <w:rPr>
-          <w:b w:val="0"/>
-        </w:rPr>
-        <w:t>add « </w:t>
-      </w:r>
-      <w:proofErr w:type="spellStart"/>
-      <w:r>
-        <w:rPr>
-          <w:b w:val="0"/>
-        </w:rPr>
-        <w:t>anglais</w:t>
-      </w:r>
-      <w:proofErr w:type="spellEnd"/>
-      <w:r>
-        <w:rPr>
-          <w:b w:val="0"/>
-        </w:rPr>
-        <w:t xml:space="preserve"> » to the </w:t>
-      </w:r>
-      <w:r>
-        <w:rPr>
-          <w:b w:val="0"/>
-        </w:rPr>
-        <w:t>third</w:t>
-      </w:r>
-      <w:r>
-        <w:rPr>
-          <w:b w:val="0"/>
-        </w:rPr>
-        <w:t xml:space="preserve"> link</w:t>
-      </w:r>
-    </w:p>
-    <w:p>
-      <w:pPr>
-        <w:pStyle w:val="Heading4"/>
-        <w:shd w:val="clear" w:color="auto" w:fill="FFFFFF"/>
-        <w:spacing w:before="0" w:beforeAutospacing="0" w:after="0" w:afterAutospacing="0"/>
-        <w:rPr>
-          <w:b w:val="0"/>
-        </w:rPr>
-      </w:pPr>
-    </w:p>
-    <w:p>
-      <w:pPr>
-        <w:pStyle w:val="Heading4"/>
-        <w:shd w:val="clear" w:color="auto" w:fill="FFFFFF"/>
-        <w:spacing w:before="0" w:beforeAutospacing="0" w:after="0" w:afterAutospacing="0"/>
-        <w:ind w:left="150"/>
-        <w:rPr>
-          <w:rFonts w:ascii="Arial" w:hAnsi="Arial" w:cs="Arial"/>
-          <w:b w:val="0"/>
-          <w:bCs w:val="0"/>
-          <w:color w:val="333333"/>
-          <w:sz w:val="27"/>
-          <w:szCs w:val="27"/>
-          <w:lang w:val="fr-CA"/>
-        </w:rPr>
-      </w:pPr>
-      <w:r>
-        <w:rPr>
-          <w:b w:val="0"/>
-          <w:lang w:val="fr-CA"/>
-        </w:rPr>
-        <w:t xml:space="preserve">l) </w:t>
-      </w:r>
-      <w:r>
-        <w:rPr>
-          <w:rFonts w:ascii="Arial" w:hAnsi="Arial" w:cs="Arial"/>
-          <w:b w:val="0"/>
-          <w:bCs w:val="0"/>
-          <w:color w:val="333333"/>
-          <w:sz w:val="27"/>
-          <w:szCs w:val="27"/>
-          <w:lang w:val="fr-CA"/>
-        </w:rPr>
-        <w:t>La Cour européenne des droits de l’Homme</w:t>
-      </w:r>
-    </w:p>
-    <w:p>
-      <w:pPr>
-        <w:pStyle w:val="Heading4"/>
-        <w:shd w:val="clear" w:color="auto" w:fill="FFFFFF"/>
-        <w:spacing w:before="0" w:beforeAutospacing="0" w:after="0" w:afterAutospacing="0"/>
-        <w:rPr>
-          <w:rFonts w:ascii="Arial" w:hAnsi="Arial" w:cs="Arial"/>
-          <w:b w:val="0"/>
-          <w:bCs w:val="0"/>
-          <w:color w:val="333333"/>
-          <w:sz w:val="27"/>
-          <w:szCs w:val="27"/>
-          <w:lang w:val="fr-CA"/>
-        </w:rPr>
-      </w:pPr>
-      <w:r>
-        <w:rPr>
-          <w:rFonts w:ascii="Arial" w:hAnsi="Arial" w:cs="Arial"/>
-          <w:b w:val="0"/>
-          <w:bCs w:val="0"/>
-          <w:color w:val="333333"/>
-          <w:sz w:val="27"/>
-          <w:szCs w:val="27"/>
-          <w:lang w:val="fr-CA"/>
-        </w:rPr>
         <w:t xml:space="preserve">- </w:t>
       </w:r>
       <w:hyperlink r:id="rId19" w:history="1">
@@ -4555,286 +4544,286 @@
           <w:rFonts w:ascii="Arial" w:hAnsi="Arial" w:cs="Arial"/>
           <w:lang w:val="fr-CA"/>
         </w:rPr>
+        <w:t xml:space="preserve">Pour des exemples de poursuites civiles où le CCJI a été impliqué, voir les dossiers contre le gouvernement iranien dans Zahra </w:t>
+      </w:r>
+      <w:proofErr w:type="spellStart"/>
+      <w:r>
+        <w:rPr>
+          <w:rFonts w:ascii="Arial" w:hAnsi="Arial" w:cs="Arial"/>
+          <w:lang w:val="fr-CA"/>
+        </w:rPr>
+        <w:t>Kazemi</w:t>
+      </w:r>
+      <w:proofErr w:type="spellEnd"/>
+      <w:r>
+        <w:rPr>
+          <w:rFonts w:ascii="Arial" w:hAnsi="Arial" w:cs="Arial"/>
+          <w:lang w:val="fr-CA"/>
+        </w:rPr>
+        <w:t xml:space="preserve"> et </w:t>
+      </w:r>
+      <w:proofErr w:type="spellStart"/>
+      <w:r>
+        <w:rPr>
+          <w:rFonts w:ascii="Arial" w:hAnsi="Arial" w:cs="Arial"/>
+          <w:lang w:val="fr-CA"/>
+        </w:rPr>
+        <w:t>Housh</w:t>
+      </w:r>
+      <w:r>
+        <w:rPr>
+          <w:rFonts w:ascii="Arial" w:hAnsi="Arial" w:cs="Arial"/>
+          <w:lang w:val="fr-CA"/>
+        </w:rPr>
+        <w:t>ang</w:t>
+      </w:r>
+      <w:proofErr w:type="spellEnd"/>
+      <w:r>
+        <w:rPr>
+          <w:rFonts w:ascii="Arial" w:hAnsi="Arial" w:cs="Arial"/>
+          <w:lang w:val="fr-CA"/>
+        </w:rPr>
+        <w:t xml:space="preserve"> </w:t>
+      </w:r>
+      <w:proofErr w:type="spellStart"/>
+      <w:r>
+        <w:rPr>
+          <w:rFonts w:ascii="Arial" w:hAnsi="Arial" w:cs="Arial"/>
+          <w:lang w:val="fr-CA"/>
+        </w:rPr>
+        <w:t>Bouzar</w:t>
+      </w:r>
+      <w:r>
+        <w:rPr>
+          <w:rFonts w:ascii="Arial" w:hAnsi="Arial" w:cs="Arial"/>
+          <w:lang w:val="fr-CA"/>
+        </w:rPr>
+        <w:t>i</w:t>
+      </w:r>
+      <w:proofErr w:type="spellEnd"/>
+      <w:r>
+        <w:rPr>
+          <w:rFonts w:ascii="Arial" w:hAnsi="Arial" w:cs="Arial"/>
+          <w:lang w:val="fr-CA"/>
+        </w:rPr>
+        <w:t xml:space="preserve">, ainsi que le dossier contre </w:t>
+      </w:r>
+      <w:proofErr w:type="spellStart"/>
+      <w:r>
+        <w:rPr>
+          <w:rFonts w:ascii="Arial" w:hAnsi="Arial" w:cs="Arial"/>
+          <w:lang w:val="fr-CA"/>
+        </w:rPr>
+        <w:t>Anvil</w:t>
+      </w:r>
+      <w:proofErr w:type="spellEnd"/>
+      <w:r>
+        <w:rPr>
+          <w:rFonts w:ascii="Arial" w:hAnsi="Arial" w:cs="Arial"/>
+          <w:lang w:val="fr-CA"/>
+        </w:rPr>
+        <w:t xml:space="preserve"> Mining au nom de l’Association canadienne contre l’impunité. </w:t>
+      </w:r>
+    </w:p>
+    <w:p>
+      <w:pPr>
+        <w:rPr>
+          <w:lang w:val="fr-CA"/>
+        </w:rPr>
+      </w:pPr>
+    </w:p>
+    <w:p>
+      <w:r>
         <w:lastRenderedPageBreak/>
-        <w:t xml:space="preserve">Pour des exemples de poursuites civiles où le CCJI a été impliqué, voir les dossiers contre le gouvernement iranien dans Zahra </w:t>
-      </w:r>
-      <w:proofErr w:type="spellStart"/>
-      <w:r>
-        <w:rPr>
-          <w:rFonts w:ascii="Arial" w:hAnsi="Arial" w:cs="Arial"/>
-          <w:lang w:val="fr-CA"/>
-        </w:rPr>
-        <w:t>Kazemi</w:t>
-      </w:r>
-      <w:proofErr w:type="spellEnd"/>
-      <w:r>
-        <w:rPr>
-          <w:rFonts w:ascii="Arial" w:hAnsi="Arial" w:cs="Arial"/>
-          <w:lang w:val="fr-CA"/>
-        </w:rPr>
-        <w:t xml:space="preserve"> et </w:t>
-      </w:r>
-      <w:proofErr w:type="spellStart"/>
-      <w:r>
-        <w:rPr>
-          <w:rFonts w:ascii="Arial" w:hAnsi="Arial" w:cs="Arial"/>
-          <w:lang w:val="fr-CA"/>
-        </w:rPr>
-        <w:t>Housh</w:t>
-      </w:r>
-      <w:r>
-        <w:rPr>
-          <w:rFonts w:ascii="Arial" w:hAnsi="Arial" w:cs="Arial"/>
-          <w:lang w:val="fr-CA"/>
-        </w:rPr>
-        <w:t>ang</w:t>
-      </w:r>
-      <w:proofErr w:type="spellEnd"/>
-      <w:r>
-        <w:rPr>
-          <w:rFonts w:ascii="Arial" w:hAnsi="Arial" w:cs="Arial"/>
+        <w:t>5) The French text for Civil Lawsuit in Canada seems to be missing a translation for the caveat ("There is usually a limitations period for filing a civil lawsuit in Canada. Some cases must be filed within two years of when the abuse(s) occurred though sometimes this period is longer.")</w:t>
+      </w:r>
+    </w:p>
+    <w:p/>
+    <w:p>
+      <w:pPr>
+        <w:rPr>
+          <w:rFonts w:ascii="Arial" w:hAnsi="Arial" w:cs="Arial"/>
+          <w:lang w:val="fr-CA"/>
+        </w:rPr>
+      </w:pPr>
+      <w:r>
+        <w:rPr>
+          <w:rFonts w:ascii="Arial" w:hAnsi="Arial" w:cs="Arial"/>
+          <w:lang w:val="fr-CA"/>
+        </w:rPr>
+        <w:t xml:space="preserve">Il y a généralement une période de prescription (limite) qui s’applique aux dossiers soumis au Canada. </w:t>
+      </w:r>
+      <w:r>
+        <w:rPr>
+          <w:rFonts w:ascii="Arial" w:hAnsi="Arial" w:cs="Arial"/>
+          <w:lang w:val="fr-CA"/>
+        </w:rPr>
+        <w:t xml:space="preserve">Certains dossiers doivent être soumis à l’intérieur d’une période de deux ans à partir du moment où l’abus a été perpétré. </w:t>
+      </w:r>
+      <w:r>
+        <w:rPr>
+          <w:rFonts w:ascii="Arial" w:hAnsi="Arial" w:cs="Arial"/>
+          <w:lang w:val="fr-CA"/>
+        </w:rPr>
+        <w:t xml:space="preserve">Dans certains cas cette période peut être plus longue. </w:t>
+      </w:r>
+    </w:p>
+    <w:p>
+      <w:pPr>
+        <w:rPr>
+          <w:lang w:val="fr-CA"/>
+        </w:rPr>
+      </w:pPr>
+    </w:p>
+    <w:p>
+      <w:r>
+        <w:t>6)</w:t>
+      </w:r>
+      <w:r>
+        <w:t xml:space="preserve"> For many of the UN-based justice institutions the French name was just too long and caused some UI problems. In these cases I replaced the text "Nations </w:t>
+      </w:r>
+      <w:proofErr w:type="spellStart"/>
+      <w:r>
+        <w:t>Unies</w:t>
+      </w:r>
+      <w:proofErr w:type="spellEnd"/>
+      <w:r>
+        <w:t>" with "ONU" (FYI the English names use the initials "UN" instead of "United Nations"). Please let me know if this is a problem.</w:t>
+      </w:r>
+    </w:p>
+    <w:p/>
+    <w:p>
+      <w:pPr>
+        <w:rPr>
+          <w:rFonts w:ascii="Arial" w:hAnsi="Arial" w:cs="Arial"/>
+        </w:rPr>
+      </w:pPr>
+      <w:r>
+        <w:rPr>
+          <w:rFonts w:ascii="Arial" w:hAnsi="Arial" w:cs="Arial"/>
+        </w:rPr>
+        <w:t xml:space="preserve">Unfortunately Nations </w:t>
+      </w:r>
+      <w:proofErr w:type="spellStart"/>
+      <w:r>
+        <w:rPr>
+          <w:rFonts w:ascii="Arial" w:hAnsi="Arial" w:cs="Arial"/>
+        </w:rPr>
+        <w:t>Unies</w:t>
+      </w:r>
+      <w:proofErr w:type="spellEnd"/>
+      <w:r>
+        <w:rPr>
+          <w:rFonts w:ascii="Arial" w:hAnsi="Arial" w:cs="Arial"/>
+        </w:rPr>
+        <w:t xml:space="preserve"> cannot be replaced by O.N.U. The sen</w:t>
+      </w:r>
+      <w:r>
+        <w:rPr>
+          <w:rFonts w:ascii="Arial" w:hAnsi="Arial" w:cs="Arial"/>
+        </w:rPr>
+        <w:t xml:space="preserve">tences would have to be revised. Please make the following changes to the titles: </w:t>
+      </w:r>
+    </w:p>
+    <w:p>
+      <w:pPr>
+        <w:rPr>
+          <w:rFonts w:ascii="Arial" w:hAnsi="Arial" w:cs="Arial"/>
+        </w:rPr>
+      </w:pPr>
+    </w:p>
+    <w:p>
+      <w:pPr>
+        <w:shd w:val="clear" w:color="auto" w:fill="FFFFFF"/>
+        <w:outlineLvl w:val="3"/>
+        <w:rPr>
+          <w:rFonts w:ascii="Arial" w:eastAsia="Times New Roman" w:hAnsi="Arial" w:cs="Arial"/>
+          <w:color w:val="333333"/>
+          <w:sz w:val="27"/>
+          <w:szCs w:val="27"/>
+          <w:lang w:val="fr-CA"/>
+        </w:rPr>
+      </w:pPr>
+      <w:r>
+        <w:rPr>
+          <w:rFonts w:ascii="Arial" w:eastAsia="Times New Roman" w:hAnsi="Arial" w:cs="Arial"/>
+          <w:color w:val="333333"/>
+          <w:sz w:val="27"/>
+          <w:szCs w:val="27"/>
+          <w:lang w:val="fr-CA"/>
+        </w:rPr>
+        <w:t xml:space="preserve">a) </w:t>
+      </w:r>
+      <w:r>
+        <w:rPr>
+          <w:rFonts w:ascii="Arial" w:eastAsia="Times New Roman" w:hAnsi="Arial" w:cs="Arial"/>
+          <w:color w:val="333333"/>
+          <w:sz w:val="27"/>
+          <w:szCs w:val="27"/>
+          <w:lang w:val="fr-CA"/>
+        </w:rPr>
+        <w:t>Le Comité des O.N.U. contre la torture (CCT)</w:t>
+      </w:r>
+      <w:r>
+        <w:rPr>
+          <w:rFonts w:ascii="Arial" w:eastAsia="Times New Roman" w:hAnsi="Arial" w:cs="Arial"/>
+          <w:color w:val="333333"/>
+          <w:sz w:val="27"/>
+          <w:szCs w:val="27"/>
+          <w:lang w:val="fr-CA"/>
+        </w:rPr>
+        <w:t xml:space="preserve"> – Le Comité de l’ONU contre la torture</w:t>
+      </w:r>
+    </w:p>
+    <w:p>
+      <w:pPr>
+        <w:shd w:val="clear" w:color="auto" w:fill="FFFFFF"/>
+        <w:outlineLvl w:val="3"/>
+        <w:rPr>
+          <w:rFonts w:ascii="Arial" w:eastAsia="Times New Roman" w:hAnsi="Arial" w:cs="Arial"/>
+          <w:color w:val="333333"/>
+          <w:sz w:val="27"/>
+          <w:szCs w:val="27"/>
+          <w:lang w:val="fr-CA"/>
+        </w:rPr>
+      </w:pPr>
+    </w:p>
+    <w:p>
+      <w:pPr>
+        <w:pStyle w:val="Heading4"/>
+        <w:shd w:val="clear" w:color="auto" w:fill="FFFFFF"/>
+        <w:spacing w:before="0" w:beforeAutospacing="0" w:after="0" w:afterAutospacing="0"/>
+        <w:rPr>
+          <w:rFonts w:ascii="Arial" w:hAnsi="Arial" w:cs="Arial"/>
+          <w:b w:val="0"/>
+          <w:bCs w:val="0"/>
+          <w:color w:val="333333"/>
+          <w:sz w:val="27"/>
+          <w:szCs w:val="27"/>
+          <w:lang w:val="fr-CA"/>
+        </w:rPr>
+      </w:pPr>
+      <w:r>
+        <w:rPr>
+          <w:rFonts w:ascii="Arial" w:hAnsi="Arial" w:cs="Arial"/>
+          <w:b w:val="0"/>
+          <w:color w:val="333333"/>
+          <w:sz w:val="27"/>
+          <w:szCs w:val="27"/>
+          <w:lang w:val="fr-CA"/>
+        </w:rPr>
+        <w:t>b)</w:t>
+      </w:r>
+      <w:r>
+        <w:rPr>
+          <w:rFonts w:ascii="Arial" w:hAnsi="Arial" w:cs="Arial"/>
+          <w:color w:val="333333"/>
+          <w:sz w:val="27"/>
+          <w:szCs w:val="27"/>
           <w:lang w:val="fr-CA"/>
         </w:rPr>
         <w:t xml:space="preserve"> </w:t>
       </w:r>
-      <w:proofErr w:type="spellStart"/>
-      <w:r>
-        <w:rPr>
-          <w:rFonts w:ascii="Arial" w:hAnsi="Arial" w:cs="Arial"/>
-          <w:lang w:val="fr-CA"/>
-        </w:rPr>
-        <w:t>Bouzar</w:t>
-      </w:r>
-      <w:r>
-        <w:rPr>
-          <w:rFonts w:ascii="Arial" w:hAnsi="Arial" w:cs="Arial"/>
-          <w:lang w:val="fr-CA"/>
-        </w:rPr>
-        <w:t>i</w:t>
-      </w:r>
-      <w:proofErr w:type="spellEnd"/>
-      <w:r>
-        <w:rPr>
-          <w:rFonts w:ascii="Arial" w:hAnsi="Arial" w:cs="Arial"/>
-          <w:lang w:val="fr-CA"/>
-        </w:rPr>
-        <w:t xml:space="preserve">, ainsi que le dossier contre </w:t>
-      </w:r>
-      <w:proofErr w:type="spellStart"/>
-      <w:r>
-        <w:rPr>
-          <w:rFonts w:ascii="Arial" w:hAnsi="Arial" w:cs="Arial"/>
-          <w:lang w:val="fr-CA"/>
-        </w:rPr>
-        <w:t>Anvil</w:t>
-      </w:r>
-      <w:proofErr w:type="spellEnd"/>
-      <w:r>
-        <w:rPr>
-          <w:rFonts w:ascii="Arial" w:hAnsi="Arial" w:cs="Arial"/>
-          <w:lang w:val="fr-CA"/>
-        </w:rPr>
-        <w:t xml:space="preserve"> Mining au nom de l’Association canadienne contre l’impunité. </w:t>
-      </w:r>
-    </w:p>
-    <w:p>
-      <w:pPr>
-        <w:rPr>
-          <w:lang w:val="fr-CA"/>
-        </w:rPr>
-      </w:pPr>
-    </w:p>
-    <w:p>
-      <w:r>
-        <w:t>5) The French text for Civil Lawsuit in Canada seems to be missing a translation for the caveat ("There is usually a limitations period for filing a civil lawsuit in Canada. Some cases must be filed within two years of when the abuse(s) occurred though sometimes this period is longer.")</w:t>
-      </w:r>
-    </w:p>
-    <w:p/>
-    <w:p>
-      <w:pPr>
-        <w:rPr>
-          <w:rFonts w:ascii="Arial" w:hAnsi="Arial" w:cs="Arial"/>
-          <w:lang w:val="fr-CA"/>
-        </w:rPr>
-      </w:pPr>
-      <w:r>
-        <w:rPr>
-          <w:rFonts w:ascii="Arial" w:hAnsi="Arial" w:cs="Arial"/>
-          <w:lang w:val="fr-CA"/>
-        </w:rPr>
-        <w:t xml:space="preserve">Il y a généralement une période de prescription (limite) qui s’applique aux dossiers soumis au Canada. </w:t>
-      </w:r>
-      <w:r>
-        <w:rPr>
-          <w:rFonts w:ascii="Arial" w:hAnsi="Arial" w:cs="Arial"/>
-          <w:lang w:val="fr-CA"/>
-        </w:rPr>
-        <w:t xml:space="preserve">Certains dossiers doivent être soumis à l’intérieur d’une période de deux ans à partir du moment où l’abus a été perpétré. </w:t>
-      </w:r>
-      <w:r>
-        <w:rPr>
-          <w:rFonts w:ascii="Arial" w:hAnsi="Arial" w:cs="Arial"/>
-          <w:lang w:val="fr-CA"/>
-        </w:rPr>
-        <w:t xml:space="preserve">Dans certains cas cette période peut être plus longue. </w:t>
-      </w:r>
-    </w:p>
-    <w:p>
-      <w:pPr>
-        <w:rPr>
-          <w:lang w:val="fr-CA"/>
-        </w:rPr>
-      </w:pPr>
-    </w:p>
-    <w:p>
-      <w:r>
-        <w:t>6)</w:t>
-      </w:r>
-      <w:r>
-        <w:t xml:space="preserve"> For many of the UN-based justice institutions the French name was just too long and caused some UI problems. In these cases I replaced the text "Nations </w:t>
-      </w:r>
-      <w:proofErr w:type="spellStart"/>
-      <w:r>
-        <w:t>Unies</w:t>
-      </w:r>
-      <w:proofErr w:type="spellEnd"/>
-      <w:r>
-        <w:t>" with "ONU" (FYI the English names use the initials "UN" instead of "United Nations"). Please let me know if this is a problem.</w:t>
-      </w:r>
-    </w:p>
-    <w:p/>
-    <w:p>
-      <w:pPr>
-        <w:rPr>
-          <w:rFonts w:ascii="Arial" w:hAnsi="Arial" w:cs="Arial"/>
-        </w:rPr>
-      </w:pPr>
-      <w:r>
-        <w:rPr>
-          <w:rFonts w:ascii="Arial" w:hAnsi="Arial" w:cs="Arial"/>
-        </w:rPr>
-        <w:t xml:space="preserve">Unfortunately Nations </w:t>
-      </w:r>
-      <w:proofErr w:type="spellStart"/>
-      <w:r>
-        <w:rPr>
-          <w:rFonts w:ascii="Arial" w:hAnsi="Arial" w:cs="Arial"/>
-        </w:rPr>
-        <w:t>Unies</w:t>
-      </w:r>
-      <w:proofErr w:type="spellEnd"/>
-      <w:r>
-        <w:rPr>
-          <w:rFonts w:ascii="Arial" w:hAnsi="Arial" w:cs="Arial"/>
-        </w:rPr>
-        <w:t xml:space="preserve"> cannot be replaced by O.N.U. The sen</w:t>
-      </w:r>
-      <w:r>
-        <w:rPr>
-          <w:rFonts w:ascii="Arial" w:hAnsi="Arial" w:cs="Arial"/>
-        </w:rPr>
-        <w:t xml:space="preserve">tences would have to be revised. Please make the following changes to the titles: </w:t>
-      </w:r>
-    </w:p>
-    <w:p>
-      <w:pPr>
-        <w:rPr>
-          <w:rFonts w:ascii="Arial" w:hAnsi="Arial" w:cs="Arial"/>
-        </w:rPr>
-      </w:pPr>
-    </w:p>
-    <w:p>
-      <w:pPr>
-        <w:shd w:val="clear" w:color="auto" w:fill="FFFFFF"/>
-        <w:outlineLvl w:val="3"/>
-        <w:rPr>
-          <w:rFonts w:ascii="Arial" w:eastAsia="Times New Roman" w:hAnsi="Arial" w:cs="Arial"/>
-          <w:color w:val="333333"/>
-          <w:sz w:val="27"/>
-          <w:szCs w:val="27"/>
-          <w:lang w:val="fr-CA"/>
-        </w:rPr>
-      </w:pPr>
-      <w:r>
-        <w:rPr>
-          <w:rFonts w:ascii="Arial" w:eastAsia="Times New Roman" w:hAnsi="Arial" w:cs="Arial"/>
-          <w:color w:val="333333"/>
-          <w:sz w:val="27"/>
-          <w:szCs w:val="27"/>
-          <w:lang w:val="fr-CA"/>
-        </w:rPr>
-        <w:t xml:space="preserve">a) </w:t>
-      </w:r>
-      <w:r>
-        <w:rPr>
-          <w:rFonts w:ascii="Arial" w:eastAsia="Times New Roman" w:hAnsi="Arial" w:cs="Arial"/>
-          <w:color w:val="333333"/>
-          <w:sz w:val="27"/>
-          <w:szCs w:val="27"/>
-          <w:lang w:val="fr-CA"/>
-        </w:rPr>
-        <w:t>Le Comité des O.N.U. contre la torture (CCT)</w:t>
-      </w:r>
-      <w:r>
-        <w:rPr>
-          <w:rFonts w:ascii="Arial" w:eastAsia="Times New Roman" w:hAnsi="Arial" w:cs="Arial"/>
-          <w:color w:val="333333"/>
-          <w:sz w:val="27"/>
-          <w:szCs w:val="27"/>
-          <w:lang w:val="fr-CA"/>
-        </w:rPr>
-        <w:t xml:space="preserve"> – Le Comité de l’ONU contre la torture</w:t>
-      </w:r>
-    </w:p>
-    <w:p>
-      <w:pPr>
-        <w:shd w:val="clear" w:color="auto" w:fill="FFFFFF"/>
-        <w:outlineLvl w:val="3"/>
-        <w:rPr>
-          <w:rFonts w:ascii="Arial" w:eastAsia="Times New Roman" w:hAnsi="Arial" w:cs="Arial"/>
-          <w:color w:val="333333"/>
-          <w:sz w:val="27"/>
-          <w:szCs w:val="27"/>
-          <w:lang w:val="fr-CA"/>
-        </w:rPr>
-      </w:pPr>
-    </w:p>
-    <w:p>
-      <w:pPr>
-        <w:pStyle w:val="Heading4"/>
-        <w:shd w:val="clear" w:color="auto" w:fill="FFFFFF"/>
-        <w:spacing w:before="0" w:beforeAutospacing="0" w:after="0" w:afterAutospacing="0"/>
-        <w:rPr>
-          <w:rFonts w:ascii="Arial" w:hAnsi="Arial" w:cs="Arial"/>
-          <w:b w:val="0"/>
-          <w:bCs w:val="0"/>
-          <w:color w:val="333333"/>
-          <w:sz w:val="27"/>
-          <w:szCs w:val="27"/>
-          <w:lang w:val="fr-CA"/>
-        </w:rPr>
-      </w:pPr>
-      <w:r>
-        <w:rPr>
-          <w:rFonts w:ascii="Arial" w:hAnsi="Arial" w:cs="Arial"/>
-          <w:b w:val="0"/>
-          <w:color w:val="333333"/>
-          <w:sz w:val="27"/>
-          <w:szCs w:val="27"/>
-          <w:lang w:val="fr-CA"/>
-        </w:rPr>
-        <w:t>b)</w:t>
-      </w:r>
-      <w:r>
-        <w:rPr>
-          <w:rFonts w:ascii="Arial" w:hAnsi="Arial" w:cs="Arial"/>
-          <w:color w:val="333333"/>
-          <w:sz w:val="27"/>
-          <w:szCs w:val="27"/>
-          <w:lang w:val="fr-CA"/>
-        </w:rPr>
-        <w:t xml:space="preserve"> </w:t>
-      </w:r>
       <w:r>
         <w:rPr>
           <w:rFonts w:ascii="Arial" w:hAnsi="Arial" w:cs="Arial"/>
@@ -5249,7 +5238,6 @@
           <w:szCs w:val="27"/>
           <w:lang w:val="fr-CA"/>
         </w:rPr>
-        <w:lastRenderedPageBreak/>
         <w:t xml:space="preserve">h) </w:t>
       </w:r>
       <w:r>
@@ -5426,8 +5414,6 @@
         </w:rPr>
         <w:t xml:space="preserve"> avoir justice de manière juridique ou autre. »</w:t>
       </w:r>
-      <w:bookmarkStart w:id="0" w:name="_GoBack"/>
-      <w:bookmarkEnd w:id="0"/>
     </w:p>
     <w:p>
       <w:pPr>

</xml_diff>